<commit_message>
Finished fig on h-Mn
</commit_message>
<xml_diff>
--- a/03 - h-Mn/Plan h-Mn.docx
+++ b/03 - h-Mn/Plan h-Mn.docx
@@ -171,8 +171,50 @@
           <w:szCs w:val="24"/>
           <w:lang w:val="en-US"/>
         </w:rPr>
-        <w:t>Fig.1: Schottcky gate + selection of charged state</w:t>
-      </w:r>
+        <w:t>Fig.1: Sample with Schottky gate</w:t>
+      </w:r>
+    </w:p>
+    <w:p>
+      <w:pPr>
+        <w:spacing w:after="0" w:line="240" w:lineRule="auto"/>
+        <w:rPr>
+          <w:rFonts w:ascii="Times New Roman" w:hAnsi="Times New Roman"/>
+          <w:sz w:val="24"/>
+          <w:szCs w:val="24"/>
+          <w:lang w:val="en-US"/>
+        </w:rPr>
+      </w:pPr>
+    </w:p>
+    <w:p>
+      <w:pPr>
+        <w:spacing w:after="0" w:line="240" w:lineRule="auto"/>
+        <w:rPr>
+          <w:rFonts w:ascii="Times New Roman" w:hAnsi="Times New Roman"/>
+          <w:sz w:val="24"/>
+          <w:szCs w:val="24"/>
+          <w:lang w:val="en-US"/>
+        </w:rPr>
+      </w:pPr>
+      <w:r>
+        <w:rPr>
+          <w:rFonts w:ascii="Times New Roman" w:hAnsi="Times New Roman"/>
+          <w:sz w:val="24"/>
+          <w:szCs w:val="24"/>
+          <w:lang w:val="en-US"/>
+        </w:rPr>
+        <w:t>Fig.2: Example of charge variation and selection of the charged state</w:t>
+      </w:r>
+    </w:p>
+    <w:p>
+      <w:pPr>
+        <w:spacing w:after="0" w:line="240" w:lineRule="auto"/>
+        <w:rPr>
+          <w:rFonts w:ascii="Times New Roman" w:hAnsi="Times New Roman"/>
+          <w:sz w:val="24"/>
+          <w:szCs w:val="24"/>
+          <w:lang w:val="en-US"/>
+        </w:rPr>
+      </w:pPr>
     </w:p>
     <w:p>
       <w:pPr>
@@ -217,57 +259,190 @@
       <w:pPr>
         <w:spacing w:after="0" w:line="240" w:lineRule="auto"/>
         <w:rPr>
-          <w:lang w:val="en-US"/>
-        </w:rPr>
-      </w:pPr>
-    </w:p>
-    <w:p>
-      <w:pPr>
-        <w:spacing w:after="0" w:line="240" w:lineRule="auto"/>
-        <w:rPr>
-          <w:rFonts w:ascii="Times New Roman" w:hAnsi="Times New Roman"/>
-          <w:sz w:val="24"/>
-          <w:szCs w:val="24"/>
-          <w:lang w:val="en-US"/>
-        </w:rPr>
-      </w:pPr>
-      <w:r>
-        <w:rPr>
-          <w:rFonts w:ascii="Times New Roman" w:hAnsi="Times New Roman"/>
-          <w:sz w:val="24"/>
-          <w:szCs w:val="24"/>
-          <w:lang w:val="en-US"/>
-        </w:rPr>
-        <w:t>Fig.2: Mn in QD energy structure + QD spectra 0 Mn, 1 Mn, 2 Mn</w:t>
-      </w:r>
-    </w:p>
-    <w:p>
-      <w:pPr>
-        <w:spacing w:after="0" w:line="240" w:lineRule="auto"/>
-        <w:rPr>
-          <w:lang w:val="en-US"/>
-        </w:rPr>
-      </w:pPr>
-    </w:p>
-    <w:p>
-      <w:pPr>
-        <w:spacing w:after="0" w:line="240" w:lineRule="auto"/>
-        <w:rPr>
-          <w:rFonts w:ascii="Times New Roman" w:hAnsi="Times New Roman"/>
-          <w:sz w:val="24"/>
-          <w:szCs w:val="24"/>
-          <w:lang w:val="en-US"/>
-        </w:rPr>
-      </w:pPr>
-      <w:r>
-        <w:rPr>
-          <w:rFonts w:ascii="Times New Roman" w:hAnsi="Times New Roman"/>
-          <w:sz w:val="24"/>
-          <w:szCs w:val="24"/>
-          <w:lang w:val="en-US"/>
-        </w:rPr>
-        <w:t>Fig.3: Energy structure of h-Mn/X+-Mn with valence band mixing, perturbative two holes, with the linear polarization as an example</w:t>
-      </w:r>
+          <w:rFonts w:ascii="Times New Roman" w:hAnsi="Times New Roman"/>
+          <w:sz w:val="24"/>
+          <w:szCs w:val="24"/>
+          <w:u w:val="single"/>
+          <w:lang w:val="en-US"/>
+        </w:rPr>
+      </w:pPr>
+    </w:p>
+    <w:p>
+      <w:pPr>
+        <w:spacing w:after="0" w:line="240" w:lineRule="auto"/>
+        <w:rPr>
+          <w:rFonts w:ascii="Times New Roman" w:hAnsi="Times New Roman"/>
+          <w:sz w:val="24"/>
+          <w:szCs w:val="24"/>
+          <w:lang w:val="en-US"/>
+        </w:rPr>
+      </w:pPr>
+      <w:r>
+        <w:rPr>
+          <w:rFonts w:ascii="Times New Roman" w:hAnsi="Times New Roman"/>
+          <w:sz w:val="24"/>
+          <w:szCs w:val="24"/>
+          <w:lang w:val="en-US"/>
+        </w:rPr>
+        <w:t xml:space="preserve">Cf </w:t>
+      </w:r>
+      <w:hyperlink r:id="rId5" w:history="1">
+        <w:r>
+          <w:rPr>
+            <w:rStyle w:val="Lienhypertexte"/>
+            <w:rFonts w:ascii="Times New Roman" w:hAnsi="Times New Roman"/>
+            <w:sz w:val="24"/>
+            <w:szCs w:val="24"/>
+            <w:lang w:val="en-US"/>
+          </w:rPr>
+          <w:t>XplusMnR</w:t>
+        </w:r>
+        <w:r>
+          <w:rPr>
+            <w:rStyle w:val="Lienhypertexte"/>
+            <w:rFonts w:ascii="Times New Roman" w:hAnsi="Times New Roman"/>
+            <w:sz w:val="24"/>
+            <w:szCs w:val="24"/>
+            <w:lang w:val="en-US"/>
+          </w:rPr>
+          <w:t>e</w:t>
+        </w:r>
+        <w:r>
+          <w:rPr>
+            <w:rStyle w:val="Lienhypertexte"/>
+            <w:rFonts w:ascii="Times New Roman" w:hAnsi="Times New Roman"/>
+            <w:sz w:val="24"/>
+            <w:szCs w:val="24"/>
+            <w:lang w:val="en-US"/>
+          </w:rPr>
+          <w:t>s.pptx</w:t>
+        </w:r>
+      </w:hyperlink>
+      <w:r>
+        <w:rPr>
+          <w:rFonts w:ascii="Times New Roman" w:hAnsi="Times New Roman"/>
+          <w:sz w:val="24"/>
+          <w:szCs w:val="24"/>
+          <w:lang w:val="en-US"/>
+        </w:rPr>
+        <w:t xml:space="preserve"> to detail the e-Mn levels</w:t>
+      </w:r>
+    </w:p>
+    <w:p>
+      <w:pPr>
+        <w:spacing w:after="0" w:line="240" w:lineRule="auto"/>
+        <w:rPr>
+          <w:lang w:val="en-US"/>
+        </w:rPr>
+      </w:pPr>
+    </w:p>
+    <w:p>
+      <w:pPr>
+        <w:spacing w:after="0" w:line="240" w:lineRule="auto"/>
+        <w:rPr>
+          <w:rFonts w:ascii="Times New Roman" w:hAnsi="Times New Roman"/>
+          <w:sz w:val="24"/>
+          <w:szCs w:val="24"/>
+          <w:lang w:val="en-US"/>
+        </w:rPr>
+      </w:pPr>
+      <w:r>
+        <w:rPr>
+          <w:rFonts w:ascii="Times New Roman" w:hAnsi="Times New Roman"/>
+          <w:sz w:val="24"/>
+          <w:szCs w:val="24"/>
+          <w:lang w:val="en-US"/>
+        </w:rPr>
+        <w:t>Fig.3: X+-Mn spectra and linear polarization</w:t>
+      </w:r>
+    </w:p>
+    <w:p>
+      <w:pPr>
+        <w:spacing w:after="0" w:line="240" w:lineRule="auto"/>
+        <w:rPr>
+          <w:rFonts w:ascii="Times New Roman" w:hAnsi="Times New Roman"/>
+          <w:sz w:val="24"/>
+          <w:szCs w:val="24"/>
+          <w:lang w:val="en-US"/>
+        </w:rPr>
+      </w:pPr>
+    </w:p>
+    <w:p>
+      <w:pPr>
+        <w:spacing w:after="0" w:line="240" w:lineRule="auto"/>
+        <w:rPr>
+          <w:rFonts w:ascii="Times New Roman" w:hAnsi="Times New Roman"/>
+          <w:sz w:val="24"/>
+          <w:szCs w:val="24"/>
+          <w:lang w:val="en-US"/>
+        </w:rPr>
+      </w:pPr>
+      <w:r>
+        <w:rPr>
+          <w:rFonts w:ascii="Times New Roman" w:hAnsi="Times New Roman"/>
+          <w:sz w:val="24"/>
+          <w:szCs w:val="24"/>
+          <w:lang w:val="en-US"/>
+        </w:rPr>
+        <w:t>Fig.</w:t>
+      </w:r>
+      <w:r>
+        <w:rPr>
+          <w:rFonts w:ascii="Times New Roman" w:hAnsi="Times New Roman"/>
+          <w:sz w:val="24"/>
+          <w:szCs w:val="24"/>
+          <w:lang w:val="en-US"/>
+        </w:rPr>
+        <w:t>4: Mn in charged QD simple energy structure</w:t>
+      </w:r>
+    </w:p>
+    <w:p>
+      <w:pPr>
+        <w:spacing w:after="0" w:line="240" w:lineRule="auto"/>
+        <w:rPr>
+          <w:lang w:val="en-US"/>
+        </w:rPr>
+      </w:pPr>
+    </w:p>
+    <w:p>
+      <w:pPr>
+        <w:spacing w:after="0" w:line="240" w:lineRule="auto"/>
+        <w:rPr>
+          <w:rFonts w:ascii="Times New Roman" w:hAnsi="Times New Roman"/>
+          <w:sz w:val="24"/>
+          <w:szCs w:val="24"/>
+          <w:lang w:val="en-US"/>
+        </w:rPr>
+      </w:pPr>
+      <w:r>
+        <w:rPr>
+          <w:rFonts w:ascii="Times New Roman" w:hAnsi="Times New Roman"/>
+          <w:sz w:val="24"/>
+          <w:szCs w:val="24"/>
+          <w:lang w:val="en-US"/>
+        </w:rPr>
+        <w:t>Fig.5</w:t>
+      </w:r>
+      <w:r>
+        <w:rPr>
+          <w:rFonts w:ascii="Times New Roman" w:hAnsi="Times New Roman"/>
+          <w:sz w:val="24"/>
+          <w:szCs w:val="24"/>
+          <w:lang w:val="en-US"/>
+        </w:rPr>
+        <w:t>: Energy structure of h-Mn/X+-Mn with valence band mixing, perturbative two holes, with the linear polarization as an example</w:t>
+      </w:r>
+    </w:p>
+    <w:p>
+      <w:pPr>
+        <w:spacing w:after="0" w:line="240" w:lineRule="auto"/>
+        <w:rPr>
+          <w:rFonts w:ascii="Times New Roman" w:hAnsi="Times New Roman"/>
+          <w:sz w:val="24"/>
+          <w:szCs w:val="24"/>
+          <w:lang w:val="en-US"/>
+        </w:rPr>
+      </w:pPr>
     </w:p>
     <w:p>
       <w:pPr>
@@ -356,7 +531,74 @@
           <w:szCs w:val="24"/>
           <w:lang w:val="en-US"/>
         </w:rPr>
-        <w:t>Fig.4: Identification of lambda systems (scan and PL) -&gt; cf poster h-Mn</w:t>
+        <w:t>Fig.6: Luminescence under laser scan (map)</w:t>
+      </w:r>
+    </w:p>
+    <w:p>
+      <w:pPr>
+        <w:spacing w:after="0" w:line="240" w:lineRule="auto"/>
+        <w:rPr>
+          <w:rFonts w:ascii="Times New Roman" w:hAnsi="Times New Roman"/>
+          <w:sz w:val="24"/>
+          <w:szCs w:val="24"/>
+          <w:lang w:val="en-US"/>
+        </w:rPr>
+      </w:pPr>
+    </w:p>
+    <w:p>
+      <w:pPr>
+        <w:spacing w:after="0" w:line="240" w:lineRule="auto"/>
+        <w:rPr>
+          <w:rFonts w:ascii="Times New Roman" w:hAnsi="Times New Roman"/>
+          <w:sz w:val="24"/>
+          <w:szCs w:val="24"/>
+          <w:lang w:val="en-US"/>
+        </w:rPr>
+      </w:pPr>
+      <w:r>
+        <w:rPr>
+          <w:rFonts w:ascii="Times New Roman" w:hAnsi="Times New Roman"/>
+          <w:sz w:val="24"/>
+          <w:szCs w:val="24"/>
+          <w:lang w:val="en-US"/>
+        </w:rPr>
+        <w:t>Fig.7</w:t>
+      </w:r>
+      <w:r>
+        <w:rPr>
+          <w:rFonts w:ascii="Times New Roman" w:hAnsi="Times New Roman"/>
+          <w:sz w:val="24"/>
+          <w:szCs w:val="24"/>
+          <w:lang w:val="en-US"/>
+        </w:rPr>
+        <w:t xml:space="preserve">: Identification of </w:t>
+      </w:r>
+      <w:r>
+        <w:rPr>
+          <w:rFonts w:ascii="Times New Roman" w:hAnsi="Times New Roman"/>
+          <w:sz w:val="24"/>
+          <w:szCs w:val="24"/>
+          <w:lang w:val="en-US"/>
+        </w:rPr>
+        <w:t>λ</w:t>
+      </w:r>
+      <w:r>
+        <w:rPr>
+          <w:rFonts w:ascii="Times New Roman" w:hAnsi="Times New Roman"/>
+          <w:sz w:val="24"/>
+          <w:szCs w:val="24"/>
+          <w:lang w:val="en-US"/>
+        </w:rPr>
+        <w:t xml:space="preserve"> systems </w:t>
+      </w:r>
+      <w:r>
+        <w:rPr>
+          <w:rFonts w:ascii="Times New Roman" w:hAnsi="Times New Roman"/>
+          <w:sz w:val="24"/>
+          <w:szCs w:val="24"/>
+          <w:lang w:val="en-US"/>
+        </w:rPr>
+        <w:t>with each λ system drawn</w:t>
       </w:r>
     </w:p>
     <w:p>
@@ -406,6 +648,21 @@
       <w:pPr>
         <w:rPr>
           <w:rFonts w:ascii="Times New Roman" w:hAnsi="Times New Roman"/>
+          <w:lang w:val="en-US"/>
+        </w:rPr>
+      </w:pPr>
+      <w:r>
+        <w:rPr>
+          <w:rFonts w:ascii="Times New Roman" w:hAnsi="Times New Roman"/>
+          <w:lang w:val="en-US"/>
+        </w:rPr>
+        <w:t>Cf article 2016/01</w:t>
+      </w:r>
+    </w:p>
+    <w:p>
+      <w:pPr>
+        <w:rPr>
+          <w:rFonts w:ascii="Times New Roman" w:hAnsi="Times New Roman"/>
           <w:sz w:val="24"/>
           <w:u w:val="single"/>
           <w:lang w:val="en-US"/>
@@ -458,7 +715,7 @@
           <w:sz w:val="24"/>
           <w:lang w:val="en-US"/>
         </w:rPr>
-        <w:t>g.5</w:t>
+        <w:t>g.8</w:t>
       </w:r>
       <w:r>
         <w:rPr>
@@ -499,15 +756,39 @@
           <w:sz w:val="24"/>
           <w:lang w:val="en-US"/>
         </w:rPr>
-        <w:t xml:space="preserve">Fig.??: </w:t>
-      </w:r>
-      <w:r>
-        <w:rPr>
-          <w:rFonts w:ascii="Times New Roman" w:hAnsi="Times New Roman"/>
-          <w:sz w:val="24"/>
-          <w:lang w:val="en-US"/>
-        </w:rPr>
-        <w:t>Autocor with experiment configuration</w:t>
+        <w:t>Fig.9</w:t>
+      </w:r>
+      <w:r>
+        <w:rPr>
+          <w:rFonts w:ascii="Times New Roman" w:hAnsi="Times New Roman"/>
+          <w:sz w:val="24"/>
+          <w:lang w:val="en-US"/>
+        </w:rPr>
+        <w:t xml:space="preserve">: </w:t>
+      </w:r>
+      <w:r>
+        <w:rPr>
+          <w:rFonts w:ascii="Times New Roman" w:hAnsi="Times New Roman"/>
+          <w:sz w:val="24"/>
+          <w:lang w:val="en-US"/>
+        </w:rPr>
+        <w:t>Autocor</w:t>
+      </w:r>
+      <w:r>
+        <w:rPr>
+          <w:rFonts w:ascii="Times New Roman" w:hAnsi="Times New Roman"/>
+          <w:sz w:val="24"/>
+          <w:lang w:val="en-US"/>
+        </w:rPr>
+        <w:t>relation</w:t>
+      </w:r>
+      <w:r>
+        <w:rPr>
+          <w:rFonts w:ascii="Times New Roman" w:hAnsi="Times New Roman"/>
+          <w:sz w:val="24"/>
+          <w:lang w:val="en-US"/>
+        </w:rPr>
+        <w:t xml:space="preserve"> with experiment configuration</w:t>
       </w:r>
     </w:p>
     <w:p>
@@ -579,7 +860,16 @@
           <w:szCs w:val="24"/>
           <w:lang w:val="en-US"/>
         </w:rPr>
-        <w:t xml:space="preserve">Fig.??: </w:t>
+        <w:t>Fig.10</w:t>
+      </w:r>
+      <w:r>
+        <w:rPr>
+          <w:rFonts w:ascii="Times New Roman" w:hAnsi="Times New Roman"/>
+          <w:sz w:val="24"/>
+          <w:szCs w:val="24"/>
+          <w:lang w:val="en-US"/>
+        </w:rPr>
+        <w:t xml:space="preserve">: </w:t>
       </w:r>
       <w:r>
         <w:rPr>
@@ -619,7 +909,335 @@
           <w:szCs w:val="24"/>
           <w:lang w:val="en-US"/>
         </w:rPr>
-        <w:t>Fig.??: Relaxation time in dark with experiment configuration</w:t>
+        <w:t>Fig.11</w:t>
+      </w:r>
+      <w:r>
+        <w:rPr>
+          <w:rFonts w:ascii="Times New Roman" w:hAnsi="Times New Roman"/>
+          <w:sz w:val="24"/>
+          <w:szCs w:val="24"/>
+          <w:lang w:val="en-US"/>
+        </w:rPr>
+        <w:t>: Relaxation time in dark with experiment configuration</w:t>
+      </w:r>
+    </w:p>
+    <w:p>
+      <w:pPr>
+        <w:spacing w:after="0" w:line="240" w:lineRule="auto"/>
+        <w:rPr>
+          <w:rFonts w:ascii="Times New Roman" w:hAnsi="Times New Roman"/>
+          <w:sz w:val="24"/>
+          <w:szCs w:val="24"/>
+          <w:lang w:val="en-US"/>
+        </w:rPr>
+      </w:pPr>
+    </w:p>
+    <w:p>
+      <w:pPr>
+        <w:spacing w:after="0" w:line="240" w:lineRule="auto"/>
+        <w:rPr>
+          <w:rFonts w:ascii="Times New Roman" w:hAnsi="Times New Roman"/>
+          <w:sz w:val="24"/>
+          <w:szCs w:val="24"/>
+          <w:lang w:val="en-US"/>
+        </w:rPr>
+      </w:pPr>
+    </w:p>
+    <w:p>
+      <w:pPr>
+        <w:rPr>
+          <w:rFonts w:ascii="Times New Roman" w:hAnsi="Times New Roman"/>
+          <w:sz w:val="28"/>
+          <w:u w:val="single"/>
+          <w:lang w:val="en-US"/>
+        </w:rPr>
+      </w:pPr>
+      <w:r>
+        <w:rPr>
+          <w:rFonts w:ascii="Times New Roman" w:hAnsi="Times New Roman"/>
+          <w:sz w:val="28"/>
+          <w:u w:val="single"/>
+          <w:lang w:val="en-US"/>
+        </w:rPr>
+        <w:t xml:space="preserve">III – Dynamics of carrier coupled in the </w:t>
+      </w:r>
+      <w:r>
+        <w:rPr>
+          <w:rFonts w:ascii="Ubuntu" w:hAnsi="Ubuntu"/>
+          <w:sz w:val="28"/>
+          <w:u w:val="single"/>
+        </w:rPr>
+        <w:t>λ</w:t>
+      </w:r>
+      <w:r>
+        <w:rPr>
+          <w:rFonts w:ascii="Ubuntu" w:hAnsi="Ubuntu"/>
+          <w:sz w:val="28"/>
+          <w:u w:val="single"/>
+          <w:lang w:val="en-US"/>
+        </w:rPr>
+        <w:t>-</w:t>
+      </w:r>
+      <w:r>
+        <w:rPr>
+          <w:rFonts w:ascii="Times New Roman" w:hAnsi="Times New Roman"/>
+          <w:sz w:val="28"/>
+          <w:u w:val="single"/>
+          <w:lang w:val="en-US"/>
+        </w:rPr>
+        <w:t>level system</w:t>
+      </w:r>
+    </w:p>
+    <w:p>
+      <w:pPr>
+        <w:rPr>
+          <w:rFonts w:ascii="Ubuntu" w:hAnsi="Ubuntu"/>
+          <w:sz w:val="24"/>
+          <w:u w:val="single"/>
+          <w:lang w:val="en-US"/>
+        </w:rPr>
+      </w:pPr>
+      <w:r>
+        <w:rPr>
+          <w:rFonts w:ascii="Times New Roman" w:hAnsi="Times New Roman"/>
+          <w:lang w:val="en-US"/>
+        </w:rPr>
+        <w:tab/>
+      </w:r>
+      <w:r>
+        <w:rPr>
+          <w:rFonts w:ascii="Times New Roman" w:hAnsi="Times New Roman"/>
+          <w:sz w:val="24"/>
+          <w:u w:val="single"/>
+          <w:lang w:val="en-US"/>
+        </w:rPr>
+        <w:t xml:space="preserve">III.1 – </w:t>
+      </w:r>
+      <w:r>
+        <w:rPr>
+          <w:rFonts w:ascii="Ubuntu" w:hAnsi="Ubuntu"/>
+          <w:sz w:val="24"/>
+          <w:u w:val="single"/>
+          <w:lang w:val="en-US"/>
+        </w:rPr>
+        <w:t>Influence of the strain anisotropy</w:t>
+      </w:r>
+    </w:p>
+    <w:p>
+      <w:pPr>
+        <w:rPr>
+          <w:rFonts w:ascii="Ubuntu" w:hAnsi="Ubuntu"/>
+          <w:sz w:val="24"/>
+          <w:lang w:val="en-US"/>
+        </w:rPr>
+      </w:pPr>
+      <w:r>
+        <w:rPr>
+          <w:rFonts w:ascii="Ubuntu" w:hAnsi="Ubuntu"/>
+          <w:sz w:val="24"/>
+          <w:lang w:val="en-US"/>
+        </w:rPr>
+        <w:t xml:space="preserve">Fig.12: Energy structure with </w:t>
+      </w:r>
+      <w:r>
+        <w:rPr>
+          <w:rFonts w:ascii="Times New Roman" w:hAnsi="Times New Roman"/>
+          <w:sz w:val="24"/>
+          <w:szCs w:val="24"/>
+          <w:lang w:val="en-US"/>
+        </w:rPr>
+        <w:t>|3, +1&gt;</w:t>
+      </w:r>
+      <w:r>
+        <w:rPr>
+          <w:rFonts w:ascii="Times New Roman" w:hAnsi="Times New Roman"/>
+          <w:sz w:val="24"/>
+          <w:szCs w:val="24"/>
+          <w:lang w:val="en-US"/>
+        </w:rPr>
+        <w:t xml:space="preserve"> and |3, -</w:t>
+      </w:r>
+      <w:r>
+        <w:rPr>
+          <w:rFonts w:ascii="Times New Roman" w:hAnsi="Times New Roman"/>
+          <w:sz w:val="24"/>
+          <w:szCs w:val="24"/>
+          <w:lang w:val="en-US"/>
+        </w:rPr>
+        <w:t>1&gt;</w:t>
+      </w:r>
+      <w:r>
+        <w:rPr>
+          <w:rFonts w:ascii="Times New Roman" w:hAnsi="Times New Roman"/>
+          <w:sz w:val="24"/>
+          <w:szCs w:val="24"/>
+          <w:lang w:val="en-US"/>
+        </w:rPr>
+        <w:t>, and |2</w:t>
+      </w:r>
+      <w:r>
+        <w:rPr>
+          <w:rFonts w:ascii="Times New Roman" w:hAnsi="Times New Roman"/>
+          <w:sz w:val="24"/>
+          <w:szCs w:val="24"/>
+          <w:lang w:val="en-US"/>
+        </w:rPr>
+        <w:t>, +1&gt;</w:t>
+      </w:r>
+      <w:r>
+        <w:rPr>
+          <w:rFonts w:ascii="Times New Roman" w:hAnsi="Times New Roman"/>
+          <w:sz w:val="24"/>
+          <w:szCs w:val="24"/>
+          <w:lang w:val="en-US"/>
+        </w:rPr>
+        <w:t xml:space="preserve"> and </w:t>
+      </w:r>
+      <w:r>
+        <w:rPr>
+          <w:rFonts w:ascii="Times New Roman" w:hAnsi="Times New Roman"/>
+          <w:sz w:val="24"/>
+          <w:szCs w:val="24"/>
+          <w:lang w:val="en-US"/>
+        </w:rPr>
+        <w:t>|2</w:t>
+      </w:r>
+      <w:r>
+        <w:rPr>
+          <w:rFonts w:ascii="Times New Roman" w:hAnsi="Times New Roman"/>
+          <w:sz w:val="24"/>
+          <w:szCs w:val="24"/>
+          <w:lang w:val="en-US"/>
+        </w:rPr>
+        <w:t>, -</w:t>
+      </w:r>
+      <w:r>
+        <w:rPr>
+          <w:rFonts w:ascii="Times New Roman" w:hAnsi="Times New Roman"/>
+          <w:sz w:val="24"/>
+          <w:szCs w:val="24"/>
+          <w:lang w:val="en-US"/>
+        </w:rPr>
+        <w:t>1&gt;</w:t>
+      </w:r>
+      <w:r>
+        <w:rPr>
+          <w:rFonts w:ascii="Times New Roman" w:hAnsi="Times New Roman"/>
+          <w:sz w:val="24"/>
+          <w:szCs w:val="24"/>
+          <w:lang w:val="en-US"/>
+        </w:rPr>
+        <w:t xml:space="preserve"> coupled by E</w:t>
+      </w:r>
+    </w:p>
+    <w:p>
+      <w:pPr>
+        <w:rPr>
+          <w:rFonts w:ascii="Times New Roman" w:hAnsi="Times New Roman"/>
+          <w:sz w:val="24"/>
+          <w:u w:val="single"/>
+          <w:lang w:val="en-US"/>
+        </w:rPr>
+      </w:pPr>
+      <w:r>
+        <w:rPr>
+          <w:rFonts w:ascii="Times New Roman" w:hAnsi="Times New Roman"/>
+          <w:sz w:val="24"/>
+          <w:szCs w:val="24"/>
+          <w:lang w:val="en-US"/>
+        </w:rPr>
+        <w:t>Fig.13</w:t>
+      </w:r>
+      <w:r>
+        <w:rPr>
+          <w:rFonts w:ascii="Times New Roman" w:hAnsi="Times New Roman"/>
+          <w:sz w:val="24"/>
+          <w:szCs w:val="24"/>
+          <w:lang w:val="en-US"/>
+        </w:rPr>
+        <w:t xml:space="preserve">: </w:t>
+      </w:r>
+      <w:r>
+        <w:rPr>
+          <w:rFonts w:ascii="Times New Roman" w:hAnsi="Times New Roman"/>
+          <w:sz w:val="24"/>
+          <w:szCs w:val="24"/>
+          <w:lang w:val="en-US"/>
+        </w:rPr>
+        <w:t xml:space="preserve">Experiment configuration |3, +1&gt; </w:t>
+      </w:r>
+      <w:r>
+        <w:rPr>
+          <w:rFonts w:ascii="Times New Roman" w:hAnsi="Times New Roman"/>
+          <w:sz w:val="24"/>
+          <w:szCs w:val="24"/>
+          <w:lang w:val="en-US"/>
+        </w:rPr>
+        <w:t xml:space="preserve"> + </w:t>
+      </w:r>
+      <w:r>
+        <w:rPr>
+          <w:rFonts w:ascii="Times New Roman" w:hAnsi="Times New Roman"/>
+          <w:sz w:val="24"/>
+          <w:szCs w:val="24"/>
+          <w:lang w:val="en-US"/>
+        </w:rPr>
+        <w:t>Polarization decline and polar rate</w:t>
+      </w:r>
+    </w:p>
+    <w:p>
+      <w:pPr>
+        <w:rPr>
+          <w:rFonts w:ascii="Times New Roman" w:hAnsi="Times New Roman"/>
+          <w:sz w:val="24"/>
+          <w:u w:val="single"/>
+          <w:lang w:val="en-US"/>
+        </w:rPr>
+      </w:pPr>
+      <w:r>
+        <w:rPr>
+          <w:rFonts w:ascii="Times New Roman" w:hAnsi="Times New Roman"/>
+          <w:lang w:val="en-US"/>
+        </w:rPr>
+        <w:tab/>
+      </w:r>
+      <w:r>
+        <w:rPr>
+          <w:rFonts w:ascii="Times New Roman" w:hAnsi="Times New Roman"/>
+          <w:sz w:val="24"/>
+          <w:u w:val="single"/>
+          <w:lang w:val="en-US"/>
+        </w:rPr>
+        <w:t>III.2 – Evolution under magnetic field</w:t>
+      </w:r>
+    </w:p>
+    <w:p>
+      <w:pPr>
+        <w:spacing w:after="0" w:line="240" w:lineRule="auto"/>
+        <w:rPr>
+          <w:rFonts w:ascii="Times New Roman" w:hAnsi="Times New Roman"/>
+          <w:sz w:val="24"/>
+          <w:szCs w:val="24"/>
+          <w:lang w:val="en-US"/>
+        </w:rPr>
+      </w:pPr>
+      <w:r>
+        <w:rPr>
+          <w:rFonts w:ascii="Times New Roman" w:hAnsi="Times New Roman"/>
+          <w:sz w:val="24"/>
+          <w:szCs w:val="24"/>
+          <w:lang w:val="en-US"/>
+        </w:rPr>
+        <w:t xml:space="preserve">Fig.14: </w:t>
+      </w:r>
+      <w:r>
+        <w:rPr>
+          <w:rFonts w:ascii="Times New Roman" w:hAnsi="Times New Roman"/>
+          <w:sz w:val="24"/>
+          <w:szCs w:val="24"/>
+          <w:lang w:val="en-US"/>
+        </w:rPr>
+        <w:t>Schema of the QD with spin and magnetic field orientation, and action of the magnetic field on the spin.</w:t>
       </w:r>
       <w:bookmarkStart w:id="0" w:name="_GoBack"/>
       <w:bookmarkEnd w:id="0"/>
@@ -645,179 +1263,14 @@
           <w:lang w:val="en-US"/>
         </w:rPr>
       </w:pPr>
-    </w:p>
-    <w:p>
-      <w:pPr>
-        <w:rPr>
-          <w:rFonts w:ascii="Times New Roman" w:hAnsi="Times New Roman"/>
-          <w:sz w:val="28"/>
-          <w:u w:val="single"/>
-          <w:lang w:val="en-US"/>
-        </w:rPr>
-      </w:pPr>
-      <w:r>
-        <w:rPr>
-          <w:rFonts w:ascii="Times New Roman" w:hAnsi="Times New Roman"/>
-          <w:sz w:val="28"/>
-          <w:u w:val="single"/>
-          <w:lang w:val="en-US"/>
-        </w:rPr>
-        <w:t xml:space="preserve">III – Dynamics of carrier coupled in the </w:t>
-      </w:r>
-      <w:r>
-        <w:rPr>
-          <w:rFonts w:ascii="Ubuntu" w:hAnsi="Ubuntu"/>
-          <w:sz w:val="28"/>
-          <w:u w:val="single"/>
-        </w:rPr>
-        <w:t>λ</w:t>
-      </w:r>
-      <w:r>
-        <w:rPr>
-          <w:rFonts w:ascii="Ubuntu" w:hAnsi="Ubuntu"/>
-          <w:sz w:val="28"/>
-          <w:u w:val="single"/>
-          <w:lang w:val="en-US"/>
-        </w:rPr>
-        <w:t>-</w:t>
-      </w:r>
-      <w:r>
-        <w:rPr>
-          <w:rFonts w:ascii="Times New Roman" w:hAnsi="Times New Roman"/>
-          <w:sz w:val="28"/>
-          <w:u w:val="single"/>
-          <w:lang w:val="en-US"/>
-        </w:rPr>
-        <w:t>level system</w:t>
-      </w:r>
-    </w:p>
-    <w:p>
-      <w:pPr>
-        <w:rPr>
-          <w:rFonts w:ascii="Ubuntu" w:hAnsi="Ubuntu"/>
-          <w:sz w:val="24"/>
-          <w:u w:val="single"/>
-          <w:lang w:val="en-US"/>
-        </w:rPr>
-      </w:pPr>
-      <w:r>
-        <w:rPr>
-          <w:rFonts w:ascii="Times New Roman" w:hAnsi="Times New Roman"/>
-          <w:lang w:val="en-US"/>
-        </w:rPr>
-        <w:tab/>
-      </w:r>
-      <w:r>
-        <w:rPr>
-          <w:rFonts w:ascii="Times New Roman" w:hAnsi="Times New Roman"/>
-          <w:sz w:val="24"/>
-          <w:u w:val="single"/>
-          <w:lang w:val="en-US"/>
-        </w:rPr>
-        <w:t xml:space="preserve">III.1 – </w:t>
-      </w:r>
-      <w:r>
-        <w:rPr>
-          <w:rFonts w:ascii="Ubuntu" w:hAnsi="Ubuntu"/>
-          <w:sz w:val="24"/>
-          <w:u w:val="single"/>
-          <w:lang w:val="en-US"/>
-        </w:rPr>
-        <w:t>Influence of the strain anisotropy</w:t>
-      </w:r>
-    </w:p>
-    <w:p>
-      <w:pPr>
-        <w:spacing w:after="0" w:line="240" w:lineRule="auto"/>
-        <w:rPr>
-          <w:rFonts w:ascii="Times New Roman" w:hAnsi="Times New Roman"/>
-          <w:sz w:val="24"/>
-          <w:szCs w:val="24"/>
-          <w:lang w:val="en-US"/>
-        </w:rPr>
-      </w:pPr>
-      <w:r>
-        <w:rPr>
-          <w:rFonts w:ascii="Times New Roman" w:hAnsi="Times New Roman"/>
-          <w:sz w:val="24"/>
-          <w:szCs w:val="24"/>
-          <w:lang w:val="en-US"/>
-        </w:rPr>
-        <w:t>Fig.??: Experiment configuration |3, +1&gt; + spectra with |3, +/- 1&gt; and |2, +/- 1&gt; couples and doubles l-levels</w:t>
-      </w:r>
-    </w:p>
-    <w:p>
-      <w:pPr>
-        <w:spacing w:after="0" w:line="240" w:lineRule="auto"/>
-        <w:rPr>
-          <w:lang w:val="en-US"/>
-        </w:rPr>
-      </w:pPr>
-    </w:p>
-    <w:p>
-      <w:pPr>
-        <w:rPr>
-          <w:rFonts w:ascii="Times New Roman" w:hAnsi="Times New Roman"/>
-          <w:sz w:val="24"/>
-          <w:u w:val="single"/>
-          <w:lang w:val="en-US"/>
-        </w:rPr>
-      </w:pPr>
-      <w:r>
-        <w:rPr>
-          <w:rFonts w:ascii="Times New Roman" w:hAnsi="Times New Roman"/>
-          <w:sz w:val="24"/>
-          <w:szCs w:val="24"/>
-          <w:lang w:val="en-US"/>
-        </w:rPr>
-        <w:t>Fig.??: Polarization decline and polar rate</w:t>
-      </w:r>
-    </w:p>
-    <w:p>
-      <w:pPr>
-        <w:rPr>
-          <w:rFonts w:ascii="Times New Roman" w:hAnsi="Times New Roman"/>
-          <w:sz w:val="24"/>
-          <w:u w:val="single"/>
-          <w:lang w:val="en-US"/>
-        </w:rPr>
-      </w:pPr>
-      <w:r>
-        <w:rPr>
-          <w:rFonts w:ascii="Times New Roman" w:hAnsi="Times New Roman"/>
-          <w:lang w:val="en-US"/>
-        </w:rPr>
-        <w:tab/>
-      </w:r>
-      <w:r>
-        <w:rPr>
-          <w:rFonts w:ascii="Times New Roman" w:hAnsi="Times New Roman"/>
-          <w:sz w:val="24"/>
-          <w:u w:val="single"/>
-          <w:lang w:val="en-US"/>
-        </w:rPr>
-        <w:t>III.2 – Evolution under magnetic field</w:t>
-      </w:r>
-    </w:p>
-    <w:p>
-      <w:pPr>
-        <w:spacing w:after="0" w:line="240" w:lineRule="auto"/>
-        <w:rPr>
-          <w:rFonts w:ascii="Times New Roman" w:hAnsi="Times New Roman"/>
-          <w:sz w:val="24"/>
-          <w:szCs w:val="24"/>
-          <w:lang w:val="en-US"/>
-        </w:rPr>
-      </w:pPr>
-      <w:r>
-        <w:rPr>
-          <w:rFonts w:ascii="Times New Roman" w:hAnsi="Times New Roman"/>
-          <w:sz w:val="24"/>
-          <w:szCs w:val="24"/>
-          <w:lang w:val="en-US"/>
-        </w:rPr>
-        <w:lastRenderedPageBreak/>
-        <w:t>Fig.??</w:t>
+      <w:r>
+        <w:rPr>
+          <w:rFonts w:ascii="Times New Roman" w:hAnsi="Times New Roman"/>
+          <w:sz w:val="24"/>
+          <w:szCs w:val="24"/>
+          <w:lang w:val="en-US"/>
+        </w:rPr>
+        <w:t>Fig.12</w:t>
       </w:r>
       <w:r>
         <w:rPr>
@@ -1093,6 +1546,29 @@
     </w:pPr>
     <w:rPr>
       <w:rFonts w:cs="FreeSans"/>
+    </w:rPr>
+  </w:style>
+  <w:style w:type="character" w:styleId="Lienhypertexte">
+    <w:name w:val="Hyperlink"/>
+    <w:basedOn w:val="Policepardfaut"/>
+    <w:uiPriority w:val="99"/>
+    <w:unhideWhenUsed/>
+    <w:rsid w:val="008A1A93"/>
+    <w:rPr>
+      <w:color w:val="0000FF" w:themeColor="hyperlink"/>
+      <w:u w:val="single"/>
+    </w:rPr>
+  </w:style>
+  <w:style w:type="character" w:styleId="Lienhypertextesuivivisit">
+    <w:name w:val="FollowedHyperlink"/>
+    <w:basedOn w:val="Policepardfaut"/>
+    <w:uiPriority w:val="99"/>
+    <w:semiHidden/>
+    <w:unhideWhenUsed/>
+    <w:rsid w:val="008A1A93"/>
+    <w:rPr>
+      <w:color w:val="800080" w:themeColor="followedHyperlink"/>
+      <w:u w:val="single"/>
     </w:rPr>
   </w:style>
 </w:styles>

</xml_diff>

<commit_message>
Creation of tex files in folders
</commit_message>
<xml_diff>
--- a/03 - h-Mn/Plan h-Mn.docx
+++ b/03 - h-Mn/Plan h-Mn.docx
@@ -22,7 +22,7 @@
           <w:szCs w:val="32"/>
           <w:lang w:val="en-US"/>
         </w:rPr>
-        <w:t>h-Mn part plan</w:t>
+        <w:t>Strain induced coherent dynamics of Mn-doped positively charged quantum dots</w:t>
       </w:r>
     </w:p>
     <w:p>
@@ -252,7 +252,27 @@
           <w:u w:val="single"/>
           <w:lang w:val="en-US"/>
         </w:rPr>
-        <w:t>I.1 – Energy structure</w:t>
+        <w:t>I.</w:t>
+      </w:r>
+      <w:r>
+        <w:rPr>
+          <w:rFonts w:ascii="Times New Roman" w:hAnsi="Times New Roman"/>
+          <w:sz w:val="24"/>
+          <w:szCs w:val="24"/>
+          <w:u w:val="single"/>
+          <w:lang w:val="en-US"/>
+        </w:rPr>
+        <w:t>2</w:t>
+      </w:r>
+      <w:r>
+        <w:rPr>
+          <w:rFonts w:ascii="Times New Roman" w:hAnsi="Times New Roman"/>
+          <w:sz w:val="24"/>
+          <w:szCs w:val="24"/>
+          <w:u w:val="single"/>
+          <w:lang w:val="en-US"/>
+        </w:rPr>
+        <w:t xml:space="preserve"> – Energy structure</w:t>
       </w:r>
     </w:p>
     <w:p>
@@ -295,27 +315,7 @@
             <w:szCs w:val="24"/>
             <w:lang w:val="en-US"/>
           </w:rPr>
-          <w:t>XplusMnR</w:t>
-        </w:r>
-        <w:r>
-          <w:rPr>
-            <w:rStyle w:val="Lienhypertexte"/>
-            <w:rFonts w:ascii="Times New Roman" w:hAnsi="Times New Roman"/>
-            <w:sz w:val="24"/>
-            <w:szCs w:val="24"/>
-            <w:lang w:val="en-US"/>
-          </w:rPr>
-          <w:t>e</w:t>
-        </w:r>
-        <w:r>
-          <w:rPr>
-            <w:rStyle w:val="Lienhypertexte"/>
-            <w:rFonts w:ascii="Times New Roman" w:hAnsi="Times New Roman"/>
-            <w:sz w:val="24"/>
-            <w:szCs w:val="24"/>
-            <w:lang w:val="en-US"/>
-          </w:rPr>
-          <w:t>s.pptx</w:t>
+          <w:t>XplusMnRes.pptx</w:t>
         </w:r>
       </w:hyperlink>
       <w:r>
@@ -480,7 +480,17 @@
           <w:u w:val="single"/>
           <w:lang w:val="en-US"/>
         </w:rPr>
-        <w:t xml:space="preserve">I.2 – Optical </w:t>
+        <w:t>I.3</w:t>
+      </w:r>
+      <w:r>
+        <w:rPr>
+          <w:rFonts w:ascii="Times New Roman" w:hAnsi="Times New Roman"/>
+          <w:sz w:val="24"/>
+          <w:szCs w:val="24"/>
+          <w:u w:val="single"/>
+          <w:lang w:val="en-US"/>
+        </w:rPr>
+        <w:t xml:space="preserve"> – Optical </w:t>
       </w:r>
       <w:r>
         <w:rPr>
@@ -1046,88 +1056,7 @@
           <w:szCs w:val="24"/>
           <w:lang w:val="en-US"/>
         </w:rPr>
-        <w:t>|3, +1&gt;</w:t>
-      </w:r>
-      <w:r>
-        <w:rPr>
-          <w:rFonts w:ascii="Times New Roman" w:hAnsi="Times New Roman"/>
-          <w:sz w:val="24"/>
-          <w:szCs w:val="24"/>
-          <w:lang w:val="en-US"/>
-        </w:rPr>
-        <w:t xml:space="preserve"> and |3, -</w:t>
-      </w:r>
-      <w:r>
-        <w:rPr>
-          <w:rFonts w:ascii="Times New Roman" w:hAnsi="Times New Roman"/>
-          <w:sz w:val="24"/>
-          <w:szCs w:val="24"/>
-          <w:lang w:val="en-US"/>
-        </w:rPr>
-        <w:t>1&gt;</w:t>
-      </w:r>
-      <w:r>
-        <w:rPr>
-          <w:rFonts w:ascii="Times New Roman" w:hAnsi="Times New Roman"/>
-          <w:sz w:val="24"/>
-          <w:szCs w:val="24"/>
-          <w:lang w:val="en-US"/>
-        </w:rPr>
-        <w:t>, and |2</w:t>
-      </w:r>
-      <w:r>
-        <w:rPr>
-          <w:rFonts w:ascii="Times New Roman" w:hAnsi="Times New Roman"/>
-          <w:sz w:val="24"/>
-          <w:szCs w:val="24"/>
-          <w:lang w:val="en-US"/>
-        </w:rPr>
-        <w:t>, +1&gt;</w:t>
-      </w:r>
-      <w:r>
-        <w:rPr>
-          <w:rFonts w:ascii="Times New Roman" w:hAnsi="Times New Roman"/>
-          <w:sz w:val="24"/>
-          <w:szCs w:val="24"/>
-          <w:lang w:val="en-US"/>
-        </w:rPr>
-        <w:t xml:space="preserve"> and </w:t>
-      </w:r>
-      <w:r>
-        <w:rPr>
-          <w:rFonts w:ascii="Times New Roman" w:hAnsi="Times New Roman"/>
-          <w:sz w:val="24"/>
-          <w:szCs w:val="24"/>
-          <w:lang w:val="en-US"/>
-        </w:rPr>
-        <w:t>|2</w:t>
-      </w:r>
-      <w:r>
-        <w:rPr>
-          <w:rFonts w:ascii="Times New Roman" w:hAnsi="Times New Roman"/>
-          <w:sz w:val="24"/>
-          <w:szCs w:val="24"/>
-          <w:lang w:val="en-US"/>
-        </w:rPr>
-        <w:t>, -</w:t>
-      </w:r>
-      <w:r>
-        <w:rPr>
-          <w:rFonts w:ascii="Times New Roman" w:hAnsi="Times New Roman"/>
-          <w:sz w:val="24"/>
-          <w:szCs w:val="24"/>
-          <w:lang w:val="en-US"/>
-        </w:rPr>
-        <w:t>1&gt;</w:t>
-      </w:r>
-      <w:r>
-        <w:rPr>
-          <w:rFonts w:ascii="Times New Roman" w:hAnsi="Times New Roman"/>
-          <w:sz w:val="24"/>
-          <w:szCs w:val="24"/>
-          <w:lang w:val="en-US"/>
-        </w:rPr>
-        <w:t xml:space="preserve"> coupled by E</w:t>
+        <w:t>|3, +1&gt; and |3, -1&gt;, and |2, +1&gt; and |2, -1&gt; coupled by E</w:t>
       </w:r>
     </w:p>
     <w:p>
@@ -1164,16 +1093,7 @@
           <w:szCs w:val="24"/>
           <w:lang w:val="en-US"/>
         </w:rPr>
-        <w:t xml:space="preserve">Experiment configuration |3, +1&gt; </w:t>
-      </w:r>
-      <w:r>
-        <w:rPr>
-          <w:rFonts w:ascii="Times New Roman" w:hAnsi="Times New Roman"/>
-          <w:sz w:val="24"/>
-          <w:szCs w:val="24"/>
-          <w:lang w:val="en-US"/>
-        </w:rPr>
-        <w:t xml:space="preserve"> + </w:t>
+        <w:t xml:space="preserve">Experiment configuration |3, +1&gt;  + </w:t>
       </w:r>
       <w:r>
         <w:rPr>
@@ -1238,40 +1158,40 @@
           <w:lang w:val="en-US"/>
         </w:rPr>
         <w:t>Schema of the QD with spin and magnetic field orientation, and action of the magnetic field on the spin.</w:t>
+      </w:r>
+    </w:p>
+    <w:p>
+      <w:pPr>
+        <w:spacing w:after="0" w:line="240" w:lineRule="auto"/>
+        <w:rPr>
+          <w:rFonts w:ascii="Times New Roman" w:hAnsi="Times New Roman"/>
+          <w:sz w:val="24"/>
+          <w:szCs w:val="24"/>
+          <w:lang w:val="en-US"/>
+        </w:rPr>
+      </w:pPr>
+    </w:p>
+    <w:p>
+      <w:pPr>
+        <w:spacing w:after="0" w:line="240" w:lineRule="auto"/>
+        <w:rPr>
+          <w:rFonts w:ascii="Times New Roman" w:hAnsi="Times New Roman"/>
+          <w:sz w:val="24"/>
+          <w:szCs w:val="24"/>
+          <w:lang w:val="en-US"/>
+        </w:rPr>
+      </w:pPr>
+      <w:r>
+        <w:rPr>
+          <w:rFonts w:ascii="Times New Roman" w:hAnsi="Times New Roman"/>
+          <w:sz w:val="24"/>
+          <w:szCs w:val="24"/>
+          <w:lang w:val="en-US"/>
+        </w:rPr>
+        <w:t>Fig.15</w:t>
       </w:r>
       <w:bookmarkStart w:id="0" w:name="_GoBack"/>
       <w:bookmarkEnd w:id="0"/>
-    </w:p>
-    <w:p>
-      <w:pPr>
-        <w:spacing w:after="0" w:line="240" w:lineRule="auto"/>
-        <w:rPr>
-          <w:rFonts w:ascii="Times New Roman" w:hAnsi="Times New Roman"/>
-          <w:sz w:val="24"/>
-          <w:szCs w:val="24"/>
-          <w:lang w:val="en-US"/>
-        </w:rPr>
-      </w:pPr>
-    </w:p>
-    <w:p>
-      <w:pPr>
-        <w:spacing w:after="0" w:line="240" w:lineRule="auto"/>
-        <w:rPr>
-          <w:rFonts w:ascii="Times New Roman" w:hAnsi="Times New Roman"/>
-          <w:sz w:val="24"/>
-          <w:szCs w:val="24"/>
-          <w:lang w:val="en-US"/>
-        </w:rPr>
-      </w:pPr>
-      <w:r>
-        <w:rPr>
-          <w:rFonts w:ascii="Times New Roman" w:hAnsi="Times New Roman"/>
-          <w:sz w:val="24"/>
-          <w:szCs w:val="24"/>
-          <w:lang w:val="en-US"/>
-        </w:rPr>
-        <w:t>Fig.12</w:t>
-      </w:r>
       <w:r>
         <w:rPr>
           <w:rFonts w:ascii="Times New Roman" w:hAnsi="Times New Roman"/>

</xml_diff>

<commit_message>
Change in doc chap 3 & 4 /!\Add this change to general outlineafter finishing work on chap 4/!"
</commit_message>
<xml_diff>
--- a/03 - h-Mn/Plan h-Mn.docx
+++ b/03 - h-Mn/Plan h-Mn.docx
@@ -49,7 +49,46 @@
           <w:lang w:val="en-US"/>
         </w:rPr>
       </w:pPr>
-      <w:r>
+    </w:p>
+    <w:p>
+      <w:pPr>
+        <w:pStyle w:val="Paragraphedeliste"/>
+        <w:numPr>
+          <w:ilvl w:val="0"/>
+          <w:numId w:val="1"/>
+        </w:numPr>
+        <w:spacing w:after="0" w:line="240" w:lineRule="auto"/>
+        <w:rPr>
+          <w:rFonts w:ascii="Times New Roman" w:hAnsi="Times New Roman"/>
+          <w:sz w:val="24"/>
+          <w:szCs w:val="24"/>
+          <w:lang w:val="en-US"/>
+        </w:rPr>
+      </w:pPr>
+      <w:r>
+        <w:rPr>
+          <w:rFonts w:ascii="Times New Roman" w:hAnsi="Times New Roman"/>
+          <w:sz w:val="24"/>
+          <w:szCs w:val="24"/>
+          <w:lang w:val="en-US"/>
+        </w:rPr>
+        <w:t xml:space="preserve">Note </w:t>
+      </w:r>
+      <w:r>
+        <w:rPr>
+          <w:rFonts w:ascii="Times New Roman" w:hAnsi="Times New Roman"/>
+          <w:sz w:val="24"/>
+          <w:szCs w:val="24"/>
+          <w:lang w:val="en-US"/>
+        </w:rPr>
+        <w:t>description of each experiment</w:t>
+      </w:r>
+      <w:bookmarkStart w:id="0" w:name="_GoBack"/>
+      <w:bookmarkEnd w:id="0"/>
+    </w:p>
+    <w:p>
+      <w:pPr>
+        <w:spacing w:after="0" w:line="240" w:lineRule="auto"/>
         <w:rPr>
           <w:rFonts w:ascii="Times New Roman" w:hAnsi="Times New Roman"/>
           <w:sz w:val="28"/>
@@ -57,6 +96,27 @@
           <w:u w:val="single"/>
           <w:lang w:val="en-US"/>
         </w:rPr>
+      </w:pPr>
+    </w:p>
+    <w:p>
+      <w:pPr>
+        <w:spacing w:after="0" w:line="240" w:lineRule="auto"/>
+        <w:rPr>
+          <w:rFonts w:ascii="Times New Roman" w:hAnsi="Times New Roman"/>
+          <w:sz w:val="28"/>
+          <w:szCs w:val="28"/>
+          <w:u w:val="single"/>
+          <w:lang w:val="en-US"/>
+        </w:rPr>
+      </w:pPr>
+      <w:r>
+        <w:rPr>
+          <w:rFonts w:ascii="Times New Roman" w:hAnsi="Times New Roman"/>
+          <w:sz w:val="28"/>
+          <w:szCs w:val="28"/>
+          <w:u w:val="single"/>
+          <w:lang w:val="en-US"/>
+        </w:rPr>
         <w:t>I – Mn in a II-VI positively charged quantum dot</w:t>
       </w:r>
     </w:p>
@@ -306,7 +366,7 @@
         </w:rPr>
         <w:t xml:space="preserve">Cf </w:t>
       </w:r>
-      <w:hyperlink r:id="rId5" w:history="1">
+      <w:hyperlink r:id="rId6" w:history="1">
         <w:r>
           <w:rPr>
             <w:rStyle w:val="Lienhypertexte"/>
@@ -870,6 +930,7 @@
           <w:szCs w:val="24"/>
           <w:lang w:val="en-US"/>
         </w:rPr>
+        <w:lastRenderedPageBreak/>
         <w:t>Fig.10</w:t>
       </w:r>
       <w:r>
@@ -1190,8 +1251,6 @@
         </w:rPr>
         <w:t>Fig.15</w:t>
       </w:r>
-      <w:bookmarkStart w:id="0" w:name="_GoBack"/>
-      <w:bookmarkEnd w:id="0"/>
       <w:r>
         <w:rPr>
           <w:rFonts w:ascii="Times New Roman" w:hAnsi="Times New Roman"/>
@@ -1219,6 +1278,127 @@
     </w:sectPr>
   </w:body>
 </w:document>
+</file>
+
+<file path=word/numbering.xml><?xml version="1.0" encoding="utf-8"?>
+<w:numbering xmlns:wpc="http://schemas.microsoft.com/office/word/2010/wordprocessingCanvas" xmlns:mc="http://schemas.openxmlformats.org/markup-compatibility/2006" xmlns:o="urn:schemas-microsoft-com:office:office" xmlns:r="http://schemas.openxmlformats.org/officeDocument/2006/relationships" xmlns:m="http://schemas.openxmlformats.org/officeDocument/2006/math" xmlns:v="urn:schemas-microsoft-com:vml" xmlns:wp14="http://schemas.microsoft.com/office/word/2010/wordprocessingDrawing" xmlns:wp="http://schemas.openxmlformats.org/drawingml/2006/wordprocessingDrawing" xmlns:w10="urn:schemas-microsoft-com:office:word" xmlns:w="http://schemas.openxmlformats.org/wordprocessingml/2006/main" xmlns:w14="http://schemas.microsoft.com/office/word/2010/wordml" xmlns:wpg="http://schemas.microsoft.com/office/word/2010/wordprocessingGroup" xmlns:wpi="http://schemas.microsoft.com/office/word/2010/wordprocessingInk" xmlns:wne="http://schemas.microsoft.com/office/word/2006/wordml" xmlns:wps="http://schemas.microsoft.com/office/word/2010/wordprocessingShape" mc:Ignorable="w14 wp14">
+  <w:abstractNum w:abstractNumId="0">
+    <w:nsid w:val="470C558D"/>
+    <w:multiLevelType w:val="hybridMultilevel"/>
+    <w:tmpl w:val="4DAC3C68"/>
+    <w:lvl w:ilvl="0" w:tplc="2174C6EE">
+      <w:start w:val="1"/>
+      <w:numFmt w:val="bullet"/>
+      <w:lvlText w:val=""/>
+      <w:lvlJc w:val="left"/>
+      <w:pPr>
+        <w:ind w:left="720" w:hanging="360"/>
+      </w:pPr>
+      <w:rPr>
+        <w:rFonts w:ascii="Wingdings" w:eastAsia="DejaVu Sans" w:hAnsi="Wingdings" w:cs="Times New Roman" w:hint="default"/>
+      </w:rPr>
+    </w:lvl>
+    <w:lvl w:ilvl="1" w:tplc="040C0003" w:tentative="1">
+      <w:start w:val="1"/>
+      <w:numFmt w:val="bullet"/>
+      <w:lvlText w:val="o"/>
+      <w:lvlJc w:val="left"/>
+      <w:pPr>
+        <w:ind w:left="1440" w:hanging="360"/>
+      </w:pPr>
+      <w:rPr>
+        <w:rFonts w:ascii="Courier New" w:hAnsi="Courier New" w:cs="Courier New" w:hint="default"/>
+      </w:rPr>
+    </w:lvl>
+    <w:lvl w:ilvl="2" w:tplc="040C0005" w:tentative="1">
+      <w:start w:val="1"/>
+      <w:numFmt w:val="bullet"/>
+      <w:lvlText w:val=""/>
+      <w:lvlJc w:val="left"/>
+      <w:pPr>
+        <w:ind w:left="2160" w:hanging="360"/>
+      </w:pPr>
+      <w:rPr>
+        <w:rFonts w:ascii="Wingdings" w:hAnsi="Wingdings" w:hint="default"/>
+      </w:rPr>
+    </w:lvl>
+    <w:lvl w:ilvl="3" w:tplc="040C0001" w:tentative="1">
+      <w:start w:val="1"/>
+      <w:numFmt w:val="bullet"/>
+      <w:lvlText w:val=""/>
+      <w:lvlJc w:val="left"/>
+      <w:pPr>
+        <w:ind w:left="2880" w:hanging="360"/>
+      </w:pPr>
+      <w:rPr>
+        <w:rFonts w:ascii="Symbol" w:hAnsi="Symbol" w:hint="default"/>
+      </w:rPr>
+    </w:lvl>
+    <w:lvl w:ilvl="4" w:tplc="040C0003" w:tentative="1">
+      <w:start w:val="1"/>
+      <w:numFmt w:val="bullet"/>
+      <w:lvlText w:val="o"/>
+      <w:lvlJc w:val="left"/>
+      <w:pPr>
+        <w:ind w:left="3600" w:hanging="360"/>
+      </w:pPr>
+      <w:rPr>
+        <w:rFonts w:ascii="Courier New" w:hAnsi="Courier New" w:cs="Courier New" w:hint="default"/>
+      </w:rPr>
+    </w:lvl>
+    <w:lvl w:ilvl="5" w:tplc="040C0005" w:tentative="1">
+      <w:start w:val="1"/>
+      <w:numFmt w:val="bullet"/>
+      <w:lvlText w:val=""/>
+      <w:lvlJc w:val="left"/>
+      <w:pPr>
+        <w:ind w:left="4320" w:hanging="360"/>
+      </w:pPr>
+      <w:rPr>
+        <w:rFonts w:ascii="Wingdings" w:hAnsi="Wingdings" w:hint="default"/>
+      </w:rPr>
+    </w:lvl>
+    <w:lvl w:ilvl="6" w:tplc="040C0001" w:tentative="1">
+      <w:start w:val="1"/>
+      <w:numFmt w:val="bullet"/>
+      <w:lvlText w:val=""/>
+      <w:lvlJc w:val="left"/>
+      <w:pPr>
+        <w:ind w:left="5040" w:hanging="360"/>
+      </w:pPr>
+      <w:rPr>
+        <w:rFonts w:ascii="Symbol" w:hAnsi="Symbol" w:hint="default"/>
+      </w:rPr>
+    </w:lvl>
+    <w:lvl w:ilvl="7" w:tplc="040C0003" w:tentative="1">
+      <w:start w:val="1"/>
+      <w:numFmt w:val="bullet"/>
+      <w:lvlText w:val="o"/>
+      <w:lvlJc w:val="left"/>
+      <w:pPr>
+        <w:ind w:left="5760" w:hanging="360"/>
+      </w:pPr>
+      <w:rPr>
+        <w:rFonts w:ascii="Courier New" w:hAnsi="Courier New" w:cs="Courier New" w:hint="default"/>
+      </w:rPr>
+    </w:lvl>
+    <w:lvl w:ilvl="8" w:tplc="040C0005" w:tentative="1">
+      <w:start w:val="1"/>
+      <w:numFmt w:val="bullet"/>
+      <w:lvlText w:val=""/>
+      <w:lvlJc w:val="left"/>
+      <w:pPr>
+        <w:ind w:left="6480" w:hanging="360"/>
+      </w:pPr>
+      <w:rPr>
+        <w:rFonts w:ascii="Wingdings" w:hAnsi="Wingdings" w:hint="default"/>
+      </w:rPr>
+    </w:lvl>
+  </w:abstractNum>
+  <w:num w:numId="1">
+    <w:abstractNumId w:val="0"/>
+  </w:num>
+</w:numbering>
 </file>
 
 <file path=word/styles.xml><?xml version="1.0" encoding="utf-8"?>
@@ -1490,6 +1670,17 @@
       <w:color w:val="800080" w:themeColor="followedHyperlink"/>
       <w:u w:val="single"/>
     </w:rPr>
+  </w:style>
+  <w:style w:type="paragraph" w:styleId="Paragraphedeliste">
+    <w:name w:val="List Paragraph"/>
+    <w:basedOn w:val="Normal"/>
+    <w:uiPriority w:val="34"/>
+    <w:qFormat/>
+    <w:rsid w:val="005D6698"/>
+    <w:pPr>
+      <w:ind w:left="720"/>
+      <w:contextualSpacing/>
+    </w:pPr>
   </w:style>
 </w:styles>
 </file>

</xml_diff>

<commit_message>
Fin 17/01/27 - Remise en forme du chap 02, test sur chap 03
</commit_message>
<xml_diff>
--- a/03 - h-Mn/Plan h-Mn.docx
+++ b/03 - h-Mn/Plan h-Mn.docx
@@ -37,54 +37,6 @@
           <w:lang w:val="en-US"/>
         </w:rPr>
       </w:pPr>
-    </w:p>
-    <w:p>
-      <w:pPr>
-        <w:spacing w:after="0" w:line="240" w:lineRule="auto"/>
-        <w:rPr>
-          <w:rFonts w:ascii="Times New Roman" w:hAnsi="Times New Roman"/>
-          <w:sz w:val="28"/>
-          <w:szCs w:val="28"/>
-          <w:u w:val="single"/>
-          <w:lang w:val="en-US"/>
-        </w:rPr>
-      </w:pPr>
-    </w:p>
-    <w:p>
-      <w:pPr>
-        <w:pStyle w:val="Paragraphedeliste"/>
-        <w:numPr>
-          <w:ilvl w:val="0"/>
-          <w:numId w:val="1"/>
-        </w:numPr>
-        <w:spacing w:after="0" w:line="240" w:lineRule="auto"/>
-        <w:rPr>
-          <w:rFonts w:ascii="Times New Roman" w:hAnsi="Times New Roman"/>
-          <w:sz w:val="24"/>
-          <w:szCs w:val="24"/>
-          <w:lang w:val="en-US"/>
-        </w:rPr>
-      </w:pPr>
-      <w:r>
-        <w:rPr>
-          <w:rFonts w:ascii="Times New Roman" w:hAnsi="Times New Roman"/>
-          <w:sz w:val="24"/>
-          <w:szCs w:val="24"/>
-          <w:lang w:val="en-US"/>
-        </w:rPr>
-        <w:t xml:space="preserve">Note </w:t>
-      </w:r>
-      <w:r>
-        <w:rPr>
-          <w:rFonts w:ascii="Times New Roman" w:hAnsi="Times New Roman"/>
-          <w:sz w:val="24"/>
-          <w:szCs w:val="24"/>
-          <w:lang w:val="en-US"/>
-        </w:rPr>
-        <w:t>description of each experiment</w:t>
-      </w:r>
-      <w:bookmarkStart w:id="0" w:name="_GoBack"/>
-      <w:bookmarkEnd w:id="0"/>
     </w:p>
     <w:p>
       <w:pPr>
@@ -711,22 +663,45 @@
           <w:u w:val="single"/>
           <w:lang w:val="en-US"/>
         </w:rPr>
-        <w:t>II – Time evolution of a Mn spin coupled to carrier</w:t>
-      </w:r>
-    </w:p>
-    <w:p>
-      <w:pPr>
-        <w:rPr>
-          <w:rFonts w:ascii="Times New Roman" w:hAnsi="Times New Roman"/>
-          <w:lang w:val="en-US"/>
-        </w:rPr>
-      </w:pPr>
-      <w:r>
-        <w:rPr>
-          <w:rFonts w:ascii="Times New Roman" w:hAnsi="Times New Roman"/>
-          <w:lang w:val="en-US"/>
-        </w:rPr>
-        <w:t>Cf article 2016/01</w:t>
+        <w:t xml:space="preserve">II – </w:t>
+      </w:r>
+      <w:r>
+        <w:rPr>
+          <w:rFonts w:ascii="Times New Roman" w:hAnsi="Times New Roman"/>
+          <w:sz w:val="28"/>
+          <w:u w:val="single"/>
+          <w:lang w:val="en-US"/>
+        </w:rPr>
+        <w:t>Spin dynamics under resonant excitation</w:t>
+      </w:r>
+    </w:p>
+    <w:p>
+      <w:pPr>
+        <w:rPr>
+          <w:rFonts w:ascii="Times New Roman" w:hAnsi="Times New Roman"/>
+          <w:lang w:val="en-US"/>
+        </w:rPr>
+      </w:pPr>
+      <w:r>
+        <w:rPr>
+          <w:rFonts w:ascii="Times New Roman" w:hAnsi="Times New Roman"/>
+          <w:lang w:val="en-US"/>
+        </w:rPr>
+        <w:t>Cf article 201</w:t>
+      </w:r>
+      <w:r>
+        <w:rPr>
+          <w:rFonts w:ascii="Times New Roman" w:hAnsi="Times New Roman"/>
+          <w:lang w:val="en-US"/>
+        </w:rPr>
+        <w:t>7</w:t>
+      </w:r>
+      <w:r>
+        <w:rPr>
+          <w:rFonts w:ascii="Times New Roman" w:hAnsi="Times New Roman"/>
+          <w:lang w:val="en-US"/>
+        </w:rPr>
+        <w:t>/01</w:t>
       </w:r>
     </w:p>
     <w:p>
@@ -752,7 +727,69 @@
           <w:u w:val="single"/>
           <w:lang w:val="en-US"/>
         </w:rPr>
-        <w:t>II.1 – Relaxation mechanisms</w:t>
+        <w:t xml:space="preserve">II.1 – </w:t>
+      </w:r>
+      <w:r>
+        <w:rPr>
+          <w:rFonts w:ascii="Times New Roman" w:hAnsi="Times New Roman"/>
+          <w:sz w:val="24"/>
+          <w:u w:val="single"/>
+          <w:lang w:val="en-US"/>
+        </w:rPr>
+        <w:t>Cycling and escaping</w:t>
+      </w:r>
+      <w:r>
+        <w:rPr>
+          <w:rFonts w:ascii="Times New Roman" w:hAnsi="Times New Roman"/>
+          <w:sz w:val="24"/>
+          <w:u w:val="single"/>
+          <w:lang w:val="en-US"/>
+        </w:rPr>
+        <w:t xml:space="preserve"> </w:t>
+      </w:r>
+      <w:r>
+        <w:rPr>
+          <w:rFonts w:ascii="Times New Roman" w:hAnsi="Times New Roman"/>
+          <w:sz w:val="24"/>
+          <w:u w:val="single"/>
+          <w:lang w:val="en-US"/>
+        </w:rPr>
+        <w:t xml:space="preserve">the </w:t>
+      </w:r>
+      <w:r>
+        <w:rPr>
+          <w:rFonts w:ascii="Ubuntu" w:hAnsi="Ubuntu"/>
+          <w:sz w:val="24"/>
+          <w:u w:val="single"/>
+        </w:rPr>
+        <w:t>λ</w:t>
+      </w:r>
+      <w:r>
+        <w:rPr>
+          <w:rFonts w:ascii="Ubuntu" w:hAnsi="Ubuntu"/>
+          <w:sz w:val="24"/>
+          <w:u w:val="single"/>
+          <w:lang w:val="en-US"/>
+        </w:rPr>
+        <w:t>-</w:t>
+      </w:r>
+      <w:r>
+        <w:rPr>
+          <w:rFonts w:ascii="Times New Roman" w:hAnsi="Times New Roman"/>
+          <w:sz w:val="24"/>
+          <w:u w:val="single"/>
+          <w:lang w:val="en-US"/>
+        </w:rPr>
+        <w:t>level system</w:t>
+      </w:r>
+      <w:r>
+        <w:rPr>
+          <w:rFonts w:ascii="Times New Roman" w:hAnsi="Times New Roman"/>
+          <w:sz w:val="24"/>
+          <w:u w:val="single"/>
+          <w:lang w:val="en-US"/>
+        </w:rPr>
+        <w:t>s</w:t>
       </w:r>
     </w:p>
     <w:p>
@@ -809,21 +846,47 @@
           <w:sz w:val="24"/>
           <w:lang w:val="en-US"/>
         </w:rPr>
-        <w:t>Isolated λ system with the loop (excitation, recombination, relaxation to initial state)</w:t>
-      </w:r>
-    </w:p>
-    <w:p>
-      <w:pPr>
-        <w:rPr>
-          <w:rFonts w:ascii="Times New Roman" w:hAnsi="Times New Roman"/>
-          <w:sz w:val="24"/>
-          <w:lang w:val="en-US"/>
-        </w:rPr>
-      </w:pPr>
-      <w:r>
-        <w:rPr>
-          <w:rFonts w:ascii="Times New Roman" w:hAnsi="Times New Roman"/>
-          <w:sz w:val="24"/>
+        <w:t>Isolated λ system with the loop</w:t>
+      </w:r>
+      <w:r>
+        <w:rPr>
+          <w:rFonts w:ascii="Times New Roman" w:hAnsi="Times New Roman"/>
+          <w:sz w:val="24"/>
+          <w:lang w:val="en-US"/>
+        </w:rPr>
+        <w:t xml:space="preserve"> and escape paths</w:t>
+      </w:r>
+      <w:r>
+        <w:rPr>
+          <w:rFonts w:ascii="Times New Roman" w:hAnsi="Times New Roman"/>
+          <w:sz w:val="24"/>
+          <w:lang w:val="en-US"/>
+        </w:rPr>
+        <w:t xml:space="preserve"> (excitation, recombination, relaxation to initial state)</w:t>
+      </w:r>
+      <w:r>
+        <w:rPr>
+          <w:rFonts w:ascii="Times New Roman" w:hAnsi="Times New Roman"/>
+          <w:sz w:val="24"/>
+          <w:lang w:val="en-US"/>
+        </w:rPr>
+        <w:t xml:space="preserve"> &amp; experimental setup for pump and autocor</w:t>
+      </w:r>
+    </w:p>
+    <w:p>
+      <w:pPr>
+        <w:rPr>
+          <w:rFonts w:ascii="Times New Roman" w:hAnsi="Times New Roman"/>
+          <w:sz w:val="24"/>
+          <w:szCs w:val="24"/>
+          <w:lang w:val="en-US"/>
+        </w:rPr>
+      </w:pPr>
+      <w:r>
+        <w:rPr>
+          <w:rFonts w:ascii="Times New Roman" w:hAnsi="Times New Roman"/>
+          <w:sz w:val="24"/>
+          <w:szCs w:val="24"/>
           <w:lang w:val="en-US"/>
         </w:rPr>
         <w:t>Fig.9</w:t>
@@ -832,6 +895,7 @@
         <w:rPr>
           <w:rFonts w:ascii="Times New Roman" w:hAnsi="Times New Roman"/>
           <w:sz w:val="24"/>
+          <w:szCs w:val="24"/>
           <w:lang w:val="en-US"/>
         </w:rPr>
         <w:t xml:space="preserve">: </w:t>
@@ -840,6 +904,57 @@
         <w:rPr>
           <w:rFonts w:ascii="Times New Roman" w:hAnsi="Times New Roman"/>
           <w:sz w:val="24"/>
+          <w:szCs w:val="24"/>
+          <w:lang w:val="en-US"/>
+        </w:rPr>
+        <w:t>Pumping experiment</w:t>
+      </w:r>
+      <w:r>
+        <w:rPr>
+          <w:rFonts w:ascii="Times New Roman" w:hAnsi="Times New Roman"/>
+          <w:sz w:val="24"/>
+          <w:szCs w:val="24"/>
+          <w:lang w:val="en-US"/>
+        </w:rPr>
+        <w:t xml:space="preserve"> on each l-system</w:t>
+      </w:r>
+    </w:p>
+    <w:p>
+      <w:pPr>
+        <w:rPr>
+          <w:rFonts w:ascii="Times New Roman" w:hAnsi="Times New Roman"/>
+          <w:sz w:val="24"/>
+          <w:lang w:val="en-US"/>
+        </w:rPr>
+      </w:pPr>
+      <w:r>
+        <w:rPr>
+          <w:rFonts w:ascii="Times New Roman" w:hAnsi="Times New Roman"/>
+          <w:sz w:val="24"/>
+          <w:lang w:val="en-US"/>
+        </w:rPr>
+        <w:t>Fig.</w:t>
+      </w:r>
+      <w:r>
+        <w:rPr>
+          <w:rFonts w:ascii="Times New Roman" w:hAnsi="Times New Roman"/>
+          <w:sz w:val="24"/>
+          <w:lang w:val="en-US"/>
+        </w:rPr>
+        <w:t>10</w:t>
+      </w:r>
+      <w:r>
+        <w:rPr>
+          <w:rFonts w:ascii="Times New Roman" w:hAnsi="Times New Roman"/>
+          <w:sz w:val="24"/>
+          <w:lang w:val="en-US"/>
+        </w:rPr>
+        <w:t xml:space="preserve">: </w:t>
+      </w:r>
+      <w:r>
+        <w:rPr>
+          <w:rFonts w:ascii="Times New Roman" w:hAnsi="Times New Roman"/>
+          <w:sz w:val="24"/>
           <w:lang w:val="en-US"/>
         </w:rPr>
         <w:t>Autocor</w:t>
@@ -858,21 +973,25 @@
           <w:sz w:val="24"/>
           <w:lang w:val="en-US"/>
         </w:rPr>
-        <w:t xml:space="preserve"> with experiment configuration</w:t>
-      </w:r>
-    </w:p>
-    <w:p>
-      <w:pPr>
-        <w:rPr>
-          <w:rFonts w:ascii="Times New Roman" w:hAnsi="Times New Roman"/>
-          <w:sz w:val="24"/>
-          <w:u w:val="single"/>
-          <w:lang w:val="en-US"/>
-        </w:rPr>
-      </w:pPr>
-      <w:r>
-        <w:rPr>
-          <w:rFonts w:ascii="Times New Roman" w:hAnsi="Times New Roman"/>
+        <w:t xml:space="preserve"> on each l-system</w:t>
+      </w:r>
+    </w:p>
+    <w:p>
+      <w:pPr>
+        <w:spacing w:after="0" w:line="240" w:lineRule="auto"/>
+        <w:rPr>
+          <w:rFonts w:ascii="Times New Roman" w:hAnsi="Times New Roman"/>
+          <w:sz w:val="24"/>
+          <w:szCs w:val="24"/>
+          <w:u w:val="single"/>
+          <w:lang w:val="en-US"/>
+        </w:rPr>
+      </w:pPr>
+      <w:r>
+        <w:rPr>
+          <w:rFonts w:ascii="Times New Roman" w:hAnsi="Times New Roman"/>
+          <w:sz w:val="24"/>
+          <w:szCs w:val="24"/>
           <w:lang w:val="en-US"/>
         </w:rPr>
         <w:tab/>
@@ -881,57 +1000,400 @@
         <w:rPr>
           <w:rFonts w:ascii="Times New Roman" w:hAnsi="Times New Roman"/>
           <w:sz w:val="24"/>
-          <w:u w:val="single"/>
-          <w:lang w:val="en-US"/>
-        </w:rPr>
-        <w:t xml:space="preserve">II.2 – Escaping the </w:t>
-      </w:r>
-      <w:r>
+          <w:szCs w:val="24"/>
+          <w:u w:val="single"/>
+          <w:lang w:val="en-US"/>
+        </w:rPr>
+        <w:t>II.2 – Relaxation mechanisms</w:t>
+      </w:r>
+    </w:p>
+    <w:p>
+      <w:pPr>
+        <w:spacing w:after="0" w:line="240" w:lineRule="auto"/>
+        <w:rPr>
+          <w:rFonts w:ascii="Times New Roman" w:hAnsi="Times New Roman"/>
+          <w:sz w:val="24"/>
+          <w:szCs w:val="24"/>
+          <w:u w:val="single"/>
+          <w:lang w:val="en-US"/>
+        </w:rPr>
+      </w:pPr>
+    </w:p>
+    <w:p>
+      <w:pPr>
+        <w:spacing w:after="0" w:line="240" w:lineRule="auto"/>
+        <w:rPr>
+          <w:rFonts w:ascii="Times New Roman" w:hAnsi="Times New Roman"/>
+          <w:sz w:val="24"/>
+          <w:szCs w:val="24"/>
+          <w:lang w:val="en-US"/>
+        </w:rPr>
+      </w:pPr>
+      <w:r>
+        <w:rPr>
+          <w:rFonts w:ascii="Times New Roman" w:hAnsi="Times New Roman"/>
+          <w:sz w:val="24"/>
+          <w:szCs w:val="24"/>
+          <w:lang w:val="en-US"/>
+        </w:rPr>
+        <w:t>Fig.11</w:t>
+      </w:r>
+      <w:r>
+        <w:rPr>
+          <w:rFonts w:ascii="Times New Roman" w:hAnsi="Times New Roman"/>
+          <w:sz w:val="24"/>
+          <w:szCs w:val="24"/>
+          <w:lang w:val="en-US"/>
+        </w:rPr>
+        <w:t xml:space="preserve">: </w:t>
+      </w:r>
+      <w:r>
+        <w:rPr>
+          <w:rFonts w:ascii="Times New Roman" w:hAnsi="Times New Roman"/>
+          <w:sz w:val="24"/>
+          <w:szCs w:val="24"/>
+          <w:lang w:val="en-US"/>
+        </w:rPr>
+        <w:t xml:space="preserve">Autocor </w:t>
+      </w:r>
+      <w:r>
+        <w:rPr>
+          <w:rFonts w:ascii="Times New Roman" w:hAnsi="Times New Roman"/>
+          <w:sz w:val="24"/>
+          <w:szCs w:val="24"/>
+          <w:lang w:val="en-US"/>
+        </w:rPr>
+        <w:t xml:space="preserve">evolution </w:t>
+      </w:r>
+      <w:r>
+        <w:rPr>
+          <w:rFonts w:ascii="Times New Roman" w:hAnsi="Times New Roman"/>
+          <w:sz w:val="24"/>
+          <w:szCs w:val="24"/>
+          <w:lang w:val="en-US"/>
+        </w:rPr>
+        <w:t>under</w:t>
+      </w:r>
+      <w:r>
+        <w:rPr>
+          <w:rFonts w:ascii="Times New Roman" w:hAnsi="Times New Roman"/>
+          <w:sz w:val="24"/>
+          <w:szCs w:val="24"/>
+          <w:lang w:val="en-US"/>
+        </w:rPr>
+        <w:t xml:space="preserve"> </w:t>
+      </w:r>
+      <w:r>
+        <w:rPr>
+          <w:rFonts w:ascii="Times New Roman" w:hAnsi="Times New Roman"/>
+          <w:sz w:val="24"/>
+          <w:szCs w:val="24"/>
+          <w:lang w:val="en-US"/>
+        </w:rPr>
+        <w:t>mag field</w:t>
+      </w:r>
+      <w:r>
+        <w:rPr>
+          <w:rFonts w:ascii="Times New Roman" w:hAnsi="Times New Roman"/>
+          <w:sz w:val="24"/>
+          <w:szCs w:val="24"/>
+          <w:lang w:val="en-US"/>
+        </w:rPr>
+        <w:t xml:space="preserve"> Exp/Th</w:t>
+      </w:r>
+      <w:r>
+        <w:rPr>
+          <w:rFonts w:ascii="Times New Roman" w:hAnsi="Times New Roman"/>
+          <w:sz w:val="24"/>
+          <w:szCs w:val="24"/>
+          <w:lang w:val="en-US"/>
+        </w:rPr>
+        <w:t xml:space="preserve"> comparison</w:t>
+      </w:r>
+    </w:p>
+    <w:p>
+      <w:pPr>
+        <w:spacing w:after="0" w:line="240" w:lineRule="auto"/>
+        <w:rPr>
+          <w:rFonts w:ascii="Times New Roman" w:hAnsi="Times New Roman"/>
+          <w:sz w:val="24"/>
+          <w:szCs w:val="24"/>
+          <w:lang w:val="en-US"/>
+        </w:rPr>
+      </w:pPr>
+    </w:p>
+    <w:p>
+      <w:pPr>
+        <w:spacing w:after="0" w:line="240" w:lineRule="auto"/>
+        <w:rPr>
+          <w:rFonts w:ascii="Times New Roman" w:hAnsi="Times New Roman"/>
+          <w:sz w:val="24"/>
+          <w:szCs w:val="24"/>
+          <w:lang w:val="en-US"/>
+        </w:rPr>
+      </w:pPr>
+      <w:r>
+        <w:rPr>
+          <w:rFonts w:ascii="Times New Roman" w:hAnsi="Times New Roman"/>
+          <w:sz w:val="24"/>
+          <w:szCs w:val="24"/>
+          <w:lang w:val="en-US"/>
+        </w:rPr>
+        <w:t xml:space="preserve">Fig.12: </w:t>
+      </w:r>
+      <w:r>
+        <w:rPr>
+          <w:rFonts w:ascii="Times New Roman" w:hAnsi="Times New Roman"/>
+          <w:sz w:val="24"/>
+          <w:szCs w:val="24"/>
+          <w:lang w:val="en-US"/>
+        </w:rPr>
+        <w:t xml:space="preserve">Autocor evolution under </w:t>
+      </w:r>
+      <w:r>
+        <w:rPr>
+          <w:rFonts w:ascii="Times New Roman" w:hAnsi="Times New Roman"/>
+          <w:sz w:val="24"/>
+          <w:szCs w:val="24"/>
+          <w:lang w:val="en-US"/>
+        </w:rPr>
+        <w:t>pw var</w:t>
+      </w:r>
+      <w:r>
+        <w:rPr>
+          <w:rFonts w:ascii="Times New Roman" w:hAnsi="Times New Roman"/>
+          <w:sz w:val="24"/>
+          <w:szCs w:val="24"/>
+          <w:lang w:val="en-US"/>
+        </w:rPr>
+        <w:t xml:space="preserve"> Exp/Th comparison</w:t>
+      </w:r>
+    </w:p>
+    <w:p>
+      <w:pPr>
+        <w:spacing w:after="0" w:line="240" w:lineRule="auto"/>
+        <w:rPr>
+          <w:rFonts w:ascii="Times New Roman" w:hAnsi="Times New Roman"/>
+          <w:sz w:val="24"/>
+          <w:szCs w:val="24"/>
+          <w:lang w:val="en-US"/>
+        </w:rPr>
+      </w:pPr>
+    </w:p>
+    <w:p>
+      <w:pPr>
+        <w:spacing w:after="0" w:line="240" w:lineRule="auto"/>
+        <w:rPr>
+          <w:rFonts w:ascii="Times New Roman" w:hAnsi="Times New Roman"/>
+          <w:sz w:val="24"/>
+          <w:szCs w:val="24"/>
+          <w:lang w:val="en-US"/>
+        </w:rPr>
+      </w:pPr>
+      <w:r>
+        <w:rPr>
+          <w:rFonts w:ascii="Times New Roman" w:hAnsi="Times New Roman"/>
+          <w:sz w:val="24"/>
+          <w:szCs w:val="24"/>
+          <w:lang w:val="en-US"/>
+        </w:rPr>
+        <w:t>Fig.13</w:t>
+      </w:r>
+      <w:r>
+        <w:rPr>
+          <w:rFonts w:ascii="Times New Roman" w:hAnsi="Times New Roman"/>
+          <w:sz w:val="24"/>
+          <w:szCs w:val="24"/>
+          <w:lang w:val="en-US"/>
+        </w:rPr>
+        <w:t xml:space="preserve">: </w:t>
+      </w:r>
+      <w:r>
+        <w:rPr>
+          <w:rFonts w:ascii="Times New Roman" w:hAnsi="Times New Roman"/>
+          <w:sz w:val="24"/>
+          <w:szCs w:val="24"/>
+          <w:lang w:val="en-US"/>
+        </w:rPr>
+        <w:t>Pumping</w:t>
+      </w:r>
+      <w:r>
+        <w:rPr>
+          <w:rFonts w:ascii="Times New Roman" w:hAnsi="Times New Roman"/>
+          <w:sz w:val="24"/>
+          <w:szCs w:val="24"/>
+          <w:lang w:val="en-US"/>
+        </w:rPr>
+        <w:t xml:space="preserve"> evolution under mag field Exp/Th comparison</w:t>
+      </w:r>
+    </w:p>
+    <w:p>
+      <w:pPr>
+        <w:spacing w:after="0" w:line="240" w:lineRule="auto"/>
+        <w:rPr>
+          <w:rFonts w:ascii="Times New Roman" w:hAnsi="Times New Roman"/>
+          <w:sz w:val="24"/>
+          <w:szCs w:val="24"/>
+          <w:lang w:val="en-US"/>
+        </w:rPr>
+      </w:pPr>
+    </w:p>
+    <w:p>
+      <w:pPr>
+        <w:spacing w:after="0" w:line="240" w:lineRule="auto"/>
+        <w:rPr>
+          <w:rFonts w:ascii="Times New Roman" w:hAnsi="Times New Roman"/>
+          <w:sz w:val="24"/>
+          <w:szCs w:val="24"/>
+          <w:lang w:val="en-US"/>
+        </w:rPr>
+      </w:pPr>
+      <w:r>
+        <w:rPr>
+          <w:rFonts w:ascii="Times New Roman" w:hAnsi="Times New Roman"/>
+          <w:sz w:val="24"/>
+          <w:szCs w:val="24"/>
+          <w:lang w:val="en-US"/>
+        </w:rPr>
+        <w:t>Fig</w:t>
+      </w:r>
+      <w:r>
+        <w:rPr>
+          <w:rFonts w:ascii="Times New Roman" w:hAnsi="Times New Roman"/>
+          <w:sz w:val="24"/>
+          <w:szCs w:val="24"/>
+          <w:lang w:val="en-US"/>
+        </w:rPr>
+        <w:t>.14</w:t>
+      </w:r>
+      <w:r>
+        <w:rPr>
+          <w:rFonts w:ascii="Times New Roman" w:hAnsi="Times New Roman"/>
+          <w:sz w:val="24"/>
+          <w:szCs w:val="24"/>
+          <w:lang w:val="en-US"/>
+        </w:rPr>
+        <w:t xml:space="preserve">: </w:t>
+      </w:r>
+      <w:r>
+        <w:rPr>
+          <w:rFonts w:ascii="Times New Roman" w:hAnsi="Times New Roman"/>
+          <w:sz w:val="24"/>
+          <w:szCs w:val="24"/>
+          <w:lang w:val="en-US"/>
+        </w:rPr>
+        <w:t>Pumping</w:t>
+      </w:r>
+      <w:r>
+        <w:rPr>
+          <w:rFonts w:ascii="Times New Roman" w:hAnsi="Times New Roman"/>
+          <w:sz w:val="24"/>
+          <w:szCs w:val="24"/>
+          <w:lang w:val="en-US"/>
+        </w:rPr>
+        <w:t xml:space="preserve"> evolution under pw var Exp/Th comparison</w:t>
+      </w:r>
+    </w:p>
+    <w:p>
+      <w:pPr>
+        <w:spacing w:after="0" w:line="240" w:lineRule="auto"/>
+        <w:rPr>
+          <w:rFonts w:ascii="Times New Roman" w:hAnsi="Times New Roman"/>
+          <w:sz w:val="24"/>
+          <w:szCs w:val="24"/>
+          <w:lang w:val="en-US"/>
+        </w:rPr>
+      </w:pPr>
+    </w:p>
+    <w:p>
+      <w:pPr>
+        <w:rPr>
+          <w:rFonts w:ascii="Times New Roman" w:hAnsi="Times New Roman"/>
+          <w:sz w:val="28"/>
+          <w:u w:val="single"/>
+          <w:lang w:val="en-US"/>
+        </w:rPr>
+      </w:pPr>
+      <w:r>
+        <w:rPr>
+          <w:rFonts w:ascii="Times New Roman" w:hAnsi="Times New Roman"/>
+          <w:sz w:val="28"/>
+          <w:u w:val="single"/>
+          <w:lang w:val="en-US"/>
+        </w:rPr>
+        <w:t xml:space="preserve">III – </w:t>
+      </w:r>
+      <w:r>
+        <w:rPr>
+          <w:rFonts w:ascii="Times New Roman" w:hAnsi="Times New Roman"/>
+          <w:sz w:val="28"/>
+          <w:u w:val="single"/>
+          <w:lang w:val="en-US"/>
+        </w:rPr>
+        <w:t>Influence of the strain anisotropy</w:t>
+      </w:r>
+    </w:p>
+    <w:p>
+      <w:pPr>
+        <w:rPr>
+          <w:rFonts w:ascii="Times New Roman" w:hAnsi="Times New Roman"/>
+          <w:sz w:val="24"/>
+          <w:u w:val="single"/>
+          <w:lang w:val="en-US"/>
+        </w:rPr>
+      </w:pPr>
+    </w:p>
+    <w:p>
+      <w:pPr>
         <w:rPr>
           <w:rFonts w:ascii="Ubuntu" w:hAnsi="Ubuntu"/>
           <w:sz w:val="24"/>
-          <w:u w:val="single"/>
-        </w:rPr>
-        <w:t>λ</w:t>
-      </w:r>
+          <w:lang w:val="en-US"/>
+        </w:rPr>
+      </w:pPr>
       <w:r>
         <w:rPr>
           <w:rFonts w:ascii="Ubuntu" w:hAnsi="Ubuntu"/>
           <w:sz w:val="24"/>
-          <w:u w:val="single"/>
-          <w:lang w:val="en-US"/>
-        </w:rPr>
-        <w:t>-</w:t>
-      </w:r>
-      <w:r>
-        <w:rPr>
-          <w:rFonts w:ascii="Times New Roman" w:hAnsi="Times New Roman"/>
-          <w:sz w:val="24"/>
-          <w:u w:val="single"/>
-          <w:lang w:val="en-US"/>
-        </w:rPr>
-        <w:t>level system</w:t>
-      </w:r>
-    </w:p>
-    <w:p>
-      <w:pPr>
-        <w:spacing w:after="0" w:line="240" w:lineRule="auto"/>
-        <w:rPr>
-          <w:rFonts w:ascii="Times New Roman" w:hAnsi="Times New Roman"/>
-          <w:sz w:val="24"/>
-          <w:szCs w:val="24"/>
-          <w:lang w:val="en-US"/>
-        </w:rPr>
-      </w:pPr>
-      <w:r>
-        <w:rPr>
-          <w:rFonts w:ascii="Times New Roman" w:hAnsi="Times New Roman"/>
-          <w:sz w:val="24"/>
-          <w:szCs w:val="24"/>
-          <w:lang w:val="en-US"/>
-        </w:rPr>
-        <w:lastRenderedPageBreak/>
-        <w:t>Fig.10</w:t>
+          <w:lang w:val="en-US"/>
+        </w:rPr>
+        <w:t>Fig.15</w:t>
+      </w:r>
+      <w:r>
+        <w:rPr>
+          <w:rFonts w:ascii="Ubuntu" w:hAnsi="Ubuntu"/>
+          <w:sz w:val="24"/>
+          <w:lang w:val="en-US"/>
+        </w:rPr>
+        <w:t xml:space="preserve">: Energy structure with </w:t>
+      </w:r>
+      <w:r>
+        <w:rPr>
+          <w:rFonts w:ascii="Times New Roman" w:hAnsi="Times New Roman"/>
+          <w:sz w:val="24"/>
+          <w:szCs w:val="24"/>
+          <w:lang w:val="en-US"/>
+        </w:rPr>
+        <w:t>|3, +1&gt; and |3, -1&gt;, and |2, +1&gt; and |2, -1&gt; coupled by E</w:t>
+      </w:r>
+    </w:p>
+    <w:p>
+      <w:pPr>
+        <w:rPr>
+          <w:rFonts w:ascii="Times New Roman" w:hAnsi="Times New Roman"/>
+          <w:sz w:val="24"/>
+          <w:u w:val="single"/>
+          <w:lang w:val="en-US"/>
+        </w:rPr>
+      </w:pPr>
+      <w:r>
+        <w:rPr>
+          <w:rFonts w:ascii="Times New Roman" w:hAnsi="Times New Roman"/>
+          <w:sz w:val="24"/>
+          <w:szCs w:val="24"/>
+          <w:lang w:val="en-US"/>
+        </w:rPr>
+        <w:t>Fig.16</w:t>
       </w:r>
       <w:r>
         <w:rPr>
@@ -949,194 +1411,36 @@
           <w:szCs w:val="24"/>
           <w:lang w:val="en-US"/>
         </w:rPr>
-        <w:t>Redo Fig.5 with escaping path</w:t>
-      </w:r>
-    </w:p>
-    <w:p>
-      <w:pPr>
-        <w:spacing w:after="0" w:line="240" w:lineRule="auto"/>
-        <w:rPr>
-          <w:rFonts w:ascii="Times New Roman" w:hAnsi="Times New Roman"/>
-          <w:sz w:val="24"/>
-          <w:szCs w:val="24"/>
-          <w:lang w:val="en-US"/>
-        </w:rPr>
-      </w:pPr>
-    </w:p>
-    <w:p>
-      <w:pPr>
-        <w:spacing w:after="0" w:line="240" w:lineRule="auto"/>
-        <w:rPr>
-          <w:rFonts w:ascii="Times New Roman" w:hAnsi="Times New Roman"/>
-          <w:sz w:val="24"/>
-          <w:szCs w:val="24"/>
-          <w:lang w:val="en-US"/>
-        </w:rPr>
-      </w:pPr>
-      <w:r>
-        <w:rPr>
-          <w:rFonts w:ascii="Times New Roman" w:hAnsi="Times New Roman"/>
-          <w:sz w:val="24"/>
-          <w:szCs w:val="24"/>
-          <w:lang w:val="en-US"/>
-        </w:rPr>
-        <w:t>Fig.11</w:t>
-      </w:r>
-      <w:r>
-        <w:rPr>
-          <w:rFonts w:ascii="Times New Roman" w:hAnsi="Times New Roman"/>
-          <w:sz w:val="24"/>
-          <w:szCs w:val="24"/>
-          <w:lang w:val="en-US"/>
-        </w:rPr>
-        <w:t>: Relaxation time in dark with experiment configuration</w:t>
-      </w:r>
-    </w:p>
-    <w:p>
-      <w:pPr>
-        <w:spacing w:after="0" w:line="240" w:lineRule="auto"/>
-        <w:rPr>
-          <w:rFonts w:ascii="Times New Roman" w:hAnsi="Times New Roman"/>
-          <w:sz w:val="24"/>
-          <w:szCs w:val="24"/>
-          <w:lang w:val="en-US"/>
-        </w:rPr>
-      </w:pPr>
-    </w:p>
-    <w:p>
-      <w:pPr>
-        <w:spacing w:after="0" w:line="240" w:lineRule="auto"/>
-        <w:rPr>
-          <w:rFonts w:ascii="Times New Roman" w:hAnsi="Times New Roman"/>
-          <w:sz w:val="24"/>
-          <w:szCs w:val="24"/>
-          <w:lang w:val="en-US"/>
-        </w:rPr>
-      </w:pPr>
-    </w:p>
-    <w:p>
-      <w:pPr>
-        <w:rPr>
-          <w:rFonts w:ascii="Times New Roman" w:hAnsi="Times New Roman"/>
-          <w:sz w:val="28"/>
-          <w:u w:val="single"/>
-          <w:lang w:val="en-US"/>
-        </w:rPr>
-      </w:pPr>
-      <w:r>
-        <w:rPr>
-          <w:rFonts w:ascii="Times New Roman" w:hAnsi="Times New Roman"/>
-          <w:sz w:val="28"/>
-          <w:u w:val="single"/>
-          <w:lang w:val="en-US"/>
-        </w:rPr>
-        <w:t xml:space="preserve">III – Dynamics of carrier coupled in the </w:t>
-      </w:r>
-      <w:r>
-        <w:rPr>
-          <w:rFonts w:ascii="Ubuntu" w:hAnsi="Ubuntu"/>
-          <w:sz w:val="28"/>
-          <w:u w:val="single"/>
-        </w:rPr>
-        <w:t>λ</w:t>
-      </w:r>
-      <w:r>
-        <w:rPr>
-          <w:rFonts w:ascii="Ubuntu" w:hAnsi="Ubuntu"/>
-          <w:sz w:val="28"/>
-          <w:u w:val="single"/>
-          <w:lang w:val="en-US"/>
-        </w:rPr>
-        <w:t>-</w:t>
-      </w:r>
-      <w:r>
-        <w:rPr>
-          <w:rFonts w:ascii="Times New Roman" w:hAnsi="Times New Roman"/>
-          <w:sz w:val="28"/>
-          <w:u w:val="single"/>
-          <w:lang w:val="en-US"/>
-        </w:rPr>
-        <w:t>level system</w:t>
-      </w:r>
-    </w:p>
-    <w:p>
-      <w:pPr>
-        <w:rPr>
-          <w:rFonts w:ascii="Ubuntu" w:hAnsi="Ubuntu"/>
-          <w:sz w:val="24"/>
-          <w:u w:val="single"/>
-          <w:lang w:val="en-US"/>
-        </w:rPr>
-      </w:pPr>
-      <w:r>
-        <w:rPr>
-          <w:rFonts w:ascii="Times New Roman" w:hAnsi="Times New Roman"/>
-          <w:lang w:val="en-US"/>
-        </w:rPr>
-        <w:tab/>
-      </w:r>
-      <w:r>
-        <w:rPr>
-          <w:rFonts w:ascii="Times New Roman" w:hAnsi="Times New Roman"/>
-          <w:sz w:val="24"/>
-          <w:u w:val="single"/>
-          <w:lang w:val="en-US"/>
-        </w:rPr>
-        <w:t xml:space="preserve">III.1 – </w:t>
-      </w:r>
-      <w:r>
-        <w:rPr>
-          <w:rFonts w:ascii="Ubuntu" w:hAnsi="Ubuntu"/>
-          <w:sz w:val="24"/>
-          <w:u w:val="single"/>
-          <w:lang w:val="en-US"/>
-        </w:rPr>
-        <w:t>Influence of the strain anisotropy</w:t>
-      </w:r>
-    </w:p>
-    <w:p>
-      <w:pPr>
-        <w:rPr>
-          <w:rFonts w:ascii="Ubuntu" w:hAnsi="Ubuntu"/>
-          <w:sz w:val="24"/>
-          <w:lang w:val="en-US"/>
-        </w:rPr>
-      </w:pPr>
-      <w:r>
-        <w:rPr>
-          <w:rFonts w:ascii="Ubuntu" w:hAnsi="Ubuntu"/>
-          <w:sz w:val="24"/>
-          <w:lang w:val="en-US"/>
-        </w:rPr>
-        <w:t xml:space="preserve">Fig.12: Energy structure with </w:t>
-      </w:r>
-      <w:r>
-        <w:rPr>
-          <w:rFonts w:ascii="Times New Roman" w:hAnsi="Times New Roman"/>
-          <w:sz w:val="24"/>
-          <w:szCs w:val="24"/>
-          <w:lang w:val="en-US"/>
-        </w:rPr>
-        <w:t>|3, +1&gt; and |3, -1&gt;, and |2, +1&gt; and |2, -1&gt; coupled by E</w:t>
-      </w:r>
-    </w:p>
-    <w:p>
-      <w:pPr>
-        <w:rPr>
-          <w:rFonts w:ascii="Times New Roman" w:hAnsi="Times New Roman"/>
-          <w:sz w:val="24"/>
-          <w:u w:val="single"/>
-          <w:lang w:val="en-US"/>
-        </w:rPr>
-      </w:pPr>
-      <w:r>
-        <w:rPr>
-          <w:rFonts w:ascii="Times New Roman" w:hAnsi="Times New Roman"/>
-          <w:sz w:val="24"/>
-          <w:szCs w:val="24"/>
-          <w:lang w:val="en-US"/>
-        </w:rPr>
-        <w:t>Fig.13</w:t>
+        <w:t xml:space="preserve">Experiment configuration |3, +1&gt;  + </w:t>
+      </w:r>
+      <w:r>
+        <w:rPr>
+          <w:rFonts w:ascii="Times New Roman" w:hAnsi="Times New Roman"/>
+          <w:sz w:val="24"/>
+          <w:szCs w:val="24"/>
+          <w:lang w:val="en-US"/>
+        </w:rPr>
+        <w:t>Polarization decline and polar rate</w:t>
+      </w:r>
+    </w:p>
+    <w:p>
+      <w:pPr>
+        <w:spacing w:after="0" w:line="240" w:lineRule="auto"/>
+        <w:rPr>
+          <w:rFonts w:ascii="Times New Roman" w:hAnsi="Times New Roman"/>
+          <w:sz w:val="24"/>
+          <w:szCs w:val="24"/>
+          <w:lang w:val="en-US"/>
+        </w:rPr>
+      </w:pPr>
+      <w:r>
+        <w:rPr>
+          <w:rFonts w:ascii="Times New Roman" w:hAnsi="Times New Roman"/>
+          <w:sz w:val="24"/>
+          <w:szCs w:val="24"/>
+          <w:lang w:val="en-US"/>
+        </w:rPr>
+        <w:t>Fig.17</w:t>
       </w:r>
       <w:r>
         <w:rPr>
@@ -1154,70 +1458,6 @@
           <w:szCs w:val="24"/>
           <w:lang w:val="en-US"/>
         </w:rPr>
-        <w:t xml:space="preserve">Experiment configuration |3, +1&gt;  + </w:t>
-      </w:r>
-      <w:r>
-        <w:rPr>
-          <w:rFonts w:ascii="Times New Roman" w:hAnsi="Times New Roman"/>
-          <w:sz w:val="24"/>
-          <w:szCs w:val="24"/>
-          <w:lang w:val="en-US"/>
-        </w:rPr>
-        <w:t>Polarization decline and polar rate</w:t>
-      </w:r>
-    </w:p>
-    <w:p>
-      <w:pPr>
-        <w:rPr>
-          <w:rFonts w:ascii="Times New Roman" w:hAnsi="Times New Roman"/>
-          <w:sz w:val="24"/>
-          <w:u w:val="single"/>
-          <w:lang w:val="en-US"/>
-        </w:rPr>
-      </w:pPr>
-      <w:r>
-        <w:rPr>
-          <w:rFonts w:ascii="Times New Roman" w:hAnsi="Times New Roman"/>
-          <w:lang w:val="en-US"/>
-        </w:rPr>
-        <w:tab/>
-      </w:r>
-      <w:r>
-        <w:rPr>
-          <w:rFonts w:ascii="Times New Roman" w:hAnsi="Times New Roman"/>
-          <w:sz w:val="24"/>
-          <w:u w:val="single"/>
-          <w:lang w:val="en-US"/>
-        </w:rPr>
-        <w:t>III.2 – Evolution under magnetic field</w:t>
-      </w:r>
-    </w:p>
-    <w:p>
-      <w:pPr>
-        <w:spacing w:after="0" w:line="240" w:lineRule="auto"/>
-        <w:rPr>
-          <w:rFonts w:ascii="Times New Roman" w:hAnsi="Times New Roman"/>
-          <w:sz w:val="24"/>
-          <w:szCs w:val="24"/>
-          <w:lang w:val="en-US"/>
-        </w:rPr>
-      </w:pPr>
-      <w:r>
-        <w:rPr>
-          <w:rFonts w:ascii="Times New Roman" w:hAnsi="Times New Roman"/>
-          <w:sz w:val="24"/>
-          <w:szCs w:val="24"/>
-          <w:lang w:val="en-US"/>
-        </w:rPr>
-        <w:t xml:space="preserve">Fig.14: </w:t>
-      </w:r>
-      <w:r>
-        <w:rPr>
-          <w:rFonts w:ascii="Times New Roman" w:hAnsi="Times New Roman"/>
-          <w:sz w:val="24"/>
-          <w:szCs w:val="24"/>
-          <w:lang w:val="en-US"/>
-        </w:rPr>
         <w:t>Schema of the QD with spin and magnetic field orientation, and action of the magnetic field on the spin.</w:t>
       </w:r>
     </w:p>
@@ -1249,8 +1489,10 @@
           <w:szCs w:val="24"/>
           <w:lang w:val="en-US"/>
         </w:rPr>
-        <w:t>Fig.15</w:t>
-      </w:r>
+        <w:t>Fig.18</w:t>
+      </w:r>
+      <w:bookmarkStart w:id="0" w:name="_GoBack"/>
+      <w:bookmarkEnd w:id="0"/>
       <w:r>
         <w:rPr>
           <w:rFonts w:ascii="Times New Roman" w:hAnsi="Times New Roman"/>

</xml_diff>